<commit_message>
LTHDT-LT-Tuan01. Hoan thanh Bai 4 (1/2).
</commit_message>
<xml_diff>
--- a/LTHDT_LT_Tuan01_PhamThanhTung/LopHP_LT_Tuan01_PhamThanhTung.docx
+++ b/LTHDT_LT_Tuan01_PhamThanhTung/LopHP_LT_Tuan01_PhamThanhTung.docx
@@ -688,7 +688,7 @@
                     </pic:cNvPicPr>
                   </pic:nvPicPr>
                   <pic:blipFill>
-                    <a:blip r:embed="rId14" cstate="email">
+                    <a:blip r:embed="rId14" cstate="screen">
                       <a:extLst>
                         <a:ext uri="{28A0092B-C50C-407E-A947-70E740481C1C}">
                           <a14:useLocalDpi xmlns:a14="http://schemas.microsoft.com/office/drawing/2010/main"/>
@@ -850,7 +850,7 @@
                     </pic:cNvPicPr>
                   </pic:nvPicPr>
                   <pic:blipFill>
-                    <a:blip r:embed="rId16" cstate="email">
+                    <a:blip r:embed="rId16" cstate="screen">
                       <a:extLst>
                         <a:ext uri="{28A0092B-C50C-407E-A947-70E740481C1C}">
                           <a14:useLocalDpi xmlns:a14="http://schemas.microsoft.com/office/drawing/2010/main"/>
@@ -1299,7 +1299,7 @@
                     <pic:cNvPicPr/>
                   </pic:nvPicPr>
                   <pic:blipFill>
-                    <a:blip r:embed="rId19" cstate="email">
+                    <a:blip r:embed="rId19" cstate="screen">
                       <a:extLst>
                         <a:ext uri="{28A0092B-C50C-407E-A947-70E740481C1C}">
                           <a14:useLocalDpi xmlns:a14="http://schemas.microsoft.com/office/drawing/2010/main"/>
@@ -1482,7 +1482,13 @@
                     <pic:cNvPicPr/>
                   </pic:nvPicPr>
                   <pic:blipFill>
-                    <a:blip r:embed="rId20"/>
+                    <a:blip r:embed="rId20" cstate="email">
+                      <a:extLst>
+                        <a:ext uri="{28A0092B-C50C-407E-A947-70E740481C1C}">
+                          <a14:useLocalDpi xmlns:a14="http://schemas.microsoft.com/office/drawing/2010/main"/>
+                        </a:ext>
+                      </a:extLst>
+                    </a:blip>
                     <a:stretch>
                       <a:fillRect/>
                     </a:stretch>
@@ -3342,13 +3348,7 @@
         </w:numPr>
       </w:pPr>
       <w:r>
-        <w:t xml:space="preserve">Nhấn vào </w:t>
-      </w:r>
-      <w:r>
-        <w:t>Create a Java p</w:t>
-      </w:r>
-      <w:r>
-        <w:t>roject</w:t>
+        <w:t>Nhấn vào Create a Java project</w:t>
       </w:r>
       <w:r>
         <w:t xml:space="preserve"> trong thẻ Package Explorer.</w:t>
@@ -3358,6 +3358,9 @@
     <w:p/>
     <w:p>
       <w:r>
+        <w:rPr>
+          <w:noProof/>
+        </w:rPr>
         <w:lastRenderedPageBreak/>
         <w:drawing>
           <wp:inline distT="0" distB="0" distL="0" distR="0" wp14:anchorId="57CEA531" wp14:editId="33775026">
@@ -3404,13 +3407,7 @@
     </w:p>
     <w:p>
       <w:r>
-        <w:t xml:space="preserve">Hộp thoại New </w:t>
-      </w:r>
-      <w:r>
-        <w:t xml:space="preserve">Java </w:t>
-      </w:r>
-      <w:r>
-        <w:t>Project hiện ra, nhập vào tên của project (</w:t>
+        <w:t>Hộp thoại New Java Project hiện ra, nhập vào tên của project (</w:t>
       </w:r>
       <w:r>
         <w:t>Project n</w:t>
@@ -3451,6 +3448,9 @@
         <w:jc w:val="center"/>
       </w:pPr>
       <w:r>
+        <w:rPr>
+          <w:noProof/>
+        </w:rPr>
         <w:drawing>
           <wp:inline distT="0" distB="0" distL="0" distR="0" wp14:anchorId="65D364EB" wp14:editId="4FA86E1F">
             <wp:extent cx="4725619" cy="5114169"/>
@@ -3498,10 +3498,7 @@
     <w:p>
       <w:r>
         <w:lastRenderedPageBreak/>
-        <w:t xml:space="preserve">Bước 3. </w:t>
-      </w:r>
-      <w:r>
-        <w:t xml:space="preserve">Một </w:t>
+        <w:t xml:space="preserve">Bước 3. Một </w:t>
       </w:r>
       <w:r>
         <w:t>p</w:t>
@@ -3534,6 +3531,9 @@
     </w:p>
     <w:p>
       <w:r>
+        <w:rPr>
+          <w:noProof/>
+        </w:rPr>
         <w:drawing>
           <wp:inline distT="0" distB="0" distL="0" distR="0" wp14:anchorId="3073CD63" wp14:editId="64BC03B5">
             <wp:extent cx="6858000" cy="5782310"/>
@@ -3653,6 +3653,9 @@
         <w:jc w:val="center"/>
       </w:pPr>
       <w:r>
+        <w:rPr>
+          <w:noProof/>
+        </w:rPr>
         <w:lastRenderedPageBreak/>
         <w:drawing>
           <wp:inline distT="0" distB="0" distL="0" distR="0" wp14:anchorId="2BF6FAF7" wp14:editId="3D06ABE6">
@@ -3706,6 +3709,9 @@
     </w:p>
     <w:p>
       <w:r>
+        <w:rPr>
+          <w:noProof/>
+        </w:rPr>
         <w:lastRenderedPageBreak/>
         <w:drawing>
           <wp:inline distT="0" distB="0" distL="0" distR="0" wp14:anchorId="2CD18656" wp14:editId="6257FE1A">
@@ -3769,24 +3775,24 @@
         <w:t>Bước 4.</w:t>
       </w:r>
       <w:r>
+        <w:t xml:space="preserve"> Soạn thảo mã nguồn trong file </w:t>
+      </w:r>
+      <w:r>
+        <w:t>App</w:t>
+      </w:r>
+      <w:r>
+        <w:t>.java</w:t>
+      </w:r>
+      <w:r>
+        <w:t xml:space="preserve"> đã tạo.</w:t>
+      </w:r>
+      <w:r>
         <w:t xml:space="preserve"> </w:t>
       </w:r>
       <w:r>
-        <w:t xml:space="preserve">Soạn thảo mã nguồn trong file </w:t>
-      </w:r>
-      <w:r>
-        <w:t>App</w:t>
-      </w:r>
-      <w:r>
-        <w:t>.java</w:t>
-      </w:r>
-      <w:r>
-        <w:t xml:space="preserve"> đã tạo.</w:t>
-      </w:r>
-      <w:r>
-        <w:t xml:space="preserve"> </w:t>
-      </w:r>
-      <w:r>
+        <w:rPr>
+          <w:noProof/>
+        </w:rPr>
         <w:drawing>
           <wp:inline distT="0" distB="0" distL="0" distR="0" wp14:anchorId="6EAA03CB" wp14:editId="47855D45">
             <wp:extent cx="6858000" cy="3016885"/>
@@ -3960,6 +3966,9 @@
         </mc:AlternateContent>
       </w:r>
       <w:r>
+        <w:rPr>
+          <w:noProof/>
+        </w:rPr>
         <w:drawing>
           <wp:inline distT="0" distB="0" distL="0" distR="0" wp14:anchorId="0CD5F6BC" wp14:editId="5684D44F">
             <wp:extent cx="6166713" cy="5861232"/>
@@ -3976,7 +3985,7 @@
                     <pic:cNvPicPr/>
                   </pic:nvPicPr>
                   <pic:blipFill>
-                    <a:blip r:embed="rId45" cstate="screen">
+                    <a:blip r:embed="rId45" cstate="email">
                       <a:extLst>
                         <a:ext uri="{28A0092B-C50C-407E-A947-70E740481C1C}">
                           <a14:useLocalDpi xmlns:a14="http://schemas.microsoft.com/office/drawing/2010/main"/>
@@ -4013,8 +4022,11 @@
     </w:p>
     <w:p>
       <w:r>
+        <w:rPr>
+          <w:noProof/>
+        </w:rPr>
         <w:drawing>
-          <wp:inline distT="0" distB="0" distL="0" distR="0" wp14:anchorId="0F185F25" wp14:editId="03FF3432">
+          <wp:inline distT="0" distB="0" distL="0" distR="0" wp14:anchorId="0F185F25" wp14:editId="2CA0427F">
             <wp:extent cx="6858000" cy="2522220"/>
             <wp:effectExtent l="0" t="0" r="0" b="0"/>
             <wp:docPr id="204770901" name="Picture 1"/>
@@ -4140,23 +4152,158 @@
         <w:pStyle w:val="ListParagraph"/>
         <w:numPr>
           <w:ilvl w:val="0"/>
-          <w:numId w:val="11"/>
+          <w:numId w:val="21"/>
         </w:numPr>
-        <w:rPr>
-          <w:b/>
-          <w:bCs/>
-        </w:rPr>
-      </w:pPr>
-      <w:r>
-        <w:rPr>
-          <w:b/>
-          <w:bCs/>
-        </w:rPr>
-        <w:t>Visual Studio Code</w:t>
-      </w:r>
-    </w:p>
-    <w:p/>
-    <w:p/>
+        <w:jc w:val="both"/>
+        <w:rPr>
+          <w:b/>
+          <w:bCs/>
+        </w:rPr>
+      </w:pPr>
+      <w:r>
+        <w:rPr>
+          <w:b/>
+          <w:bCs/>
+        </w:rPr>
+        <w:t>Cài đặt git vào máy</w:t>
+      </w:r>
+    </w:p>
+    <w:p>
+      <w:pPr>
+        <w:pStyle w:val="ListParagraph"/>
+        <w:numPr>
+          <w:ilvl w:val="0"/>
+          <w:numId w:val="22"/>
+        </w:numPr>
+        <w:spacing w:line="360" w:lineRule="auto"/>
+        <w:jc w:val="both"/>
+      </w:pPr>
+      <w:r>
+        <w:t xml:space="preserve">Tải git từ đường dẫn: </w:t>
+      </w:r>
+      <w:hyperlink r:id="rId47" w:history="1">
+        <w:r>
+          <w:rPr>
+            <w:rStyle w:val="Hyperlink"/>
+          </w:rPr>
+          <w:t>https://git-scm.com/downloads</w:t>
+        </w:r>
+      </w:hyperlink>
+    </w:p>
+    <w:p>
+      <w:pPr>
+        <w:pStyle w:val="ListParagraph"/>
+        <w:numPr>
+          <w:ilvl w:val="0"/>
+          <w:numId w:val="22"/>
+        </w:numPr>
+        <w:spacing w:line="360" w:lineRule="auto"/>
+        <w:jc w:val="both"/>
+      </w:pPr>
+      <w:r>
+        <w:t>Cài đặt file đã tải về.</w:t>
+      </w:r>
+    </w:p>
+    <w:p>
+      <w:pPr>
+        <w:pStyle w:val="ListParagraph"/>
+        <w:numPr>
+          <w:ilvl w:val="0"/>
+          <w:numId w:val="22"/>
+        </w:numPr>
+        <w:spacing w:line="360" w:lineRule="auto"/>
+        <w:jc w:val="both"/>
+      </w:pPr>
+      <w:r>
+        <w:t>Cấu hình cho git:</w:t>
+      </w:r>
+    </w:p>
+    <w:p>
+      <w:pPr>
+        <w:jc w:val="both"/>
+      </w:pPr>
+      <w:r>
+        <w:t>Mở Terminal, nhập hai câu lệnh sau để cấu hình cho tên đăng nhập và địa chỉ email đã đăng kí tài khoản GitHub cho tất cả user của hệ điều hành.</w:t>
+      </w:r>
+    </w:p>
+    <w:p>
+      <w:pPr>
+        <w:jc w:val="both"/>
+        <w:rPr>
+          <w:rFonts w:ascii="Consolas" w:hAnsi="Consolas"/>
+        </w:rPr>
+      </w:pPr>
+      <w:r>
+        <w:rPr>
+          <w:rFonts w:ascii="Consolas" w:hAnsi="Consolas"/>
+        </w:rPr>
+        <w:t xml:space="preserve">git config </w:t>
+      </w:r>
+      <w:r>
+        <w:rPr>
+          <w:rFonts w:ascii="Consolas" w:hAnsi="Consolas"/>
+        </w:rPr>
+        <w:t>--</w:t>
+      </w:r>
+      <w:r>
+        <w:rPr>
+          <w:rFonts w:ascii="Consolas" w:hAnsi="Consolas"/>
+        </w:rPr>
+        <w:t xml:space="preserve">global user.name </w:t>
+      </w:r>
+      <w:r>
+        <w:rPr>
+          <w:rFonts w:ascii="Consolas" w:hAnsi="Consolas"/>
+        </w:rPr>
+        <w:t>USER_NAME</w:t>
+      </w:r>
+    </w:p>
+    <w:p>
+      <w:pPr>
+        <w:jc w:val="both"/>
+        <w:rPr>
+          <w:rFonts w:ascii="Consolas" w:hAnsi="Consolas"/>
+        </w:rPr>
+      </w:pPr>
+      <w:r>
+        <w:rPr>
+          <w:rFonts w:ascii="Consolas" w:hAnsi="Consolas"/>
+        </w:rPr>
+        <w:t xml:space="preserve">git config </w:t>
+      </w:r>
+      <w:r>
+        <w:rPr>
+          <w:rFonts w:ascii="Consolas" w:hAnsi="Consolas"/>
+        </w:rPr>
+        <w:t>--</w:t>
+      </w:r>
+      <w:r>
+        <w:rPr>
+          <w:rFonts w:ascii="Consolas" w:hAnsi="Consolas"/>
+        </w:rPr>
+        <w:t>global</w:t>
+      </w:r>
+      <w:r>
+        <w:rPr>
+          <w:rFonts w:ascii="Consolas" w:hAnsi="Consolas"/>
+        </w:rPr>
+        <w:t xml:space="preserve"> user.email </w:t>
+      </w:r>
+      <w:r>
+        <w:rPr>
+          <w:rFonts w:ascii="Consolas" w:hAnsi="Consolas"/>
+        </w:rPr>
+        <w:t>EMAIL_ADDRESS</w:t>
+      </w:r>
+    </w:p>
+    <w:p>
+      <w:pPr>
+        <w:jc w:val="both"/>
+      </w:pPr>
+      <w:r>
+        <w:t>Cả 3 IDE đều tích hợp git trong phần mềm.</w:t>
+      </w:r>
+    </w:p>
     <w:p>
       <w:pPr>
         <w:pStyle w:val="ListParagraph"/>
@@ -4174,24 +4321,823 @@
           <w:b/>
           <w:bCs/>
         </w:rPr>
-        <w:t>IntelliJ IDEA</w:t>
-      </w:r>
-    </w:p>
-    <w:p>
-      <w:pPr>
-        <w:rPr>
-          <w:b/>
-          <w:bCs/>
-        </w:rPr>
-      </w:pPr>
-    </w:p>
-    <w:p>
-      <w:pPr>
-        <w:rPr>
-          <w:b/>
-          <w:bCs/>
-        </w:rPr>
-      </w:pPr>
+        <w:t>Visual Studio Code</w:t>
+      </w:r>
+    </w:p>
+    <w:p>
+      <w:r>
+        <w:rPr>
+          <w:b/>
+          <w:bCs/>
+          <w:i/>
+          <w:iCs/>
+        </w:rPr>
+        <w:t>Bước 1.</w:t>
+      </w:r>
+      <w:r>
+        <w:t xml:space="preserve"> Chọn thẻ Git, nhấn vào Initialize Repository.</w:t>
+      </w:r>
+    </w:p>
+    <w:p>
+      <w:pPr>
+        <w:jc w:val="center"/>
+      </w:pPr>
+      <w:r>
+        <w:rPr>
+          <w:noProof/>
+        </w:rPr>
+        <w:drawing>
+          <wp:inline distT="0" distB="0" distL="0" distR="0" wp14:anchorId="27AF5442" wp14:editId="56753E14">
+            <wp:extent cx="6162757" cy="2088490"/>
+            <wp:effectExtent l="0" t="0" r="0" b="7620"/>
+            <wp:docPr id="596281130" name="Picture 1"/>
+            <wp:cNvGraphicFramePr>
+              <a:graphicFrameLocks xmlns:a="http://schemas.openxmlformats.org/drawingml/2006/main" noChangeAspect="1"/>
+            </wp:cNvGraphicFramePr>
+            <a:graphic xmlns:a="http://schemas.openxmlformats.org/drawingml/2006/main">
+              <a:graphicData uri="http://schemas.openxmlformats.org/drawingml/2006/picture">
+                <pic:pic xmlns:pic="http://schemas.openxmlformats.org/drawingml/2006/picture">
+                  <pic:nvPicPr>
+                    <pic:cNvPr id="596281130" name=""/>
+                    <pic:cNvPicPr/>
+                  </pic:nvPicPr>
+                  <pic:blipFill>
+                    <a:blip r:embed="rId48" cstate="screen">
+                      <a:extLst>
+                        <a:ext uri="{28A0092B-C50C-407E-A947-70E740481C1C}">
+                          <a14:useLocalDpi xmlns:a14="http://schemas.microsoft.com/office/drawing/2010/main"/>
+                        </a:ext>
+                      </a:extLst>
+                    </a:blip>
+                    <a:stretch>
+                      <a:fillRect/>
+                    </a:stretch>
+                  </pic:blipFill>
+                  <pic:spPr>
+                    <a:xfrm>
+                      <a:off x="0" y="0"/>
+                      <a:ext cx="6173401" cy="2092097"/>
+                    </a:xfrm>
+                    <a:prstGeom prst="rect">
+                      <a:avLst/>
+                    </a:prstGeom>
+                  </pic:spPr>
+                </pic:pic>
+              </a:graphicData>
+            </a:graphic>
+          </wp:inline>
+        </w:drawing>
+      </w:r>
+    </w:p>
+    <w:p>
+      <w:r>
+        <w:rPr>
+          <w:b/>
+          <w:bCs/>
+          <w:i/>
+          <w:iCs/>
+        </w:rPr>
+        <w:t>Bước 2.</w:t>
+      </w:r>
+      <w:r>
+        <w:t xml:space="preserve"> Nhập thông điệp kèm commit.</w:t>
+      </w:r>
+    </w:p>
+    <w:p>
+      <w:pPr>
+        <w:jc w:val="center"/>
+      </w:pPr>
+      <w:r>
+        <w:rPr>
+          <w:noProof/>
+        </w:rPr>
+        <w:drawing>
+          <wp:inline distT="0" distB="0" distL="0" distR="0" wp14:anchorId="7118C24E" wp14:editId="42DD16E9">
+            <wp:extent cx="6163056" cy="2086309"/>
+            <wp:effectExtent l="0" t="0" r="0" b="9525"/>
+            <wp:docPr id="1842919090" name="Picture 1"/>
+            <wp:cNvGraphicFramePr>
+              <a:graphicFrameLocks xmlns:a="http://schemas.openxmlformats.org/drawingml/2006/main" noChangeAspect="1"/>
+            </wp:cNvGraphicFramePr>
+            <a:graphic xmlns:a="http://schemas.openxmlformats.org/drawingml/2006/main">
+              <a:graphicData uri="http://schemas.openxmlformats.org/drawingml/2006/picture">
+                <pic:pic xmlns:pic="http://schemas.openxmlformats.org/drawingml/2006/picture">
+                  <pic:nvPicPr>
+                    <pic:cNvPr id="1842919090" name=""/>
+                    <pic:cNvPicPr/>
+                  </pic:nvPicPr>
+                  <pic:blipFill>
+                    <a:blip r:embed="rId49" cstate="screen">
+                      <a:extLst>
+                        <a:ext uri="{28A0092B-C50C-407E-A947-70E740481C1C}">
+                          <a14:useLocalDpi xmlns:a14="http://schemas.microsoft.com/office/drawing/2010/main"/>
+                        </a:ext>
+                      </a:extLst>
+                    </a:blip>
+                    <a:stretch>
+                      <a:fillRect/>
+                    </a:stretch>
+                  </pic:blipFill>
+                  <pic:spPr>
+                    <a:xfrm>
+                      <a:off x="0" y="0"/>
+                      <a:ext cx="6169367" cy="2088445"/>
+                    </a:xfrm>
+                    <a:prstGeom prst="rect">
+                      <a:avLst/>
+                    </a:prstGeom>
+                  </pic:spPr>
+                </pic:pic>
+              </a:graphicData>
+            </a:graphic>
+          </wp:inline>
+        </w:drawing>
+      </w:r>
+    </w:p>
+    <w:p>
+      <w:r>
+        <w:rPr>
+          <w:b/>
+          <w:bCs/>
+          <w:i/>
+          <w:iCs/>
+        </w:rPr>
+        <w:lastRenderedPageBreak/>
+        <w:t>Bước 3.</w:t>
+      </w:r>
+      <w:r>
+        <w:t xml:space="preserve"> N</w:t>
+      </w:r>
+      <w:r>
+        <w:t xml:space="preserve">hấp vào dấu check </w:t>
+      </w:r>
+      <w:r>
+        <w:rPr>
+          <w:rFonts w:ascii="Segoe UI Symbol" w:hAnsi="Segoe UI Symbol" w:cs="Segoe UI Symbol"/>
+        </w:rPr>
+        <w:t>✓</w:t>
+      </w:r>
+      <w:r>
+        <w:rPr>
+          <w:rFonts w:ascii="Segoe UI Symbol" w:hAnsi="Segoe UI Symbol" w:cs="Segoe UI Symbol"/>
+        </w:rPr>
+        <w:t xml:space="preserve"> </w:t>
+      </w:r>
+      <w:r>
+        <w:t xml:space="preserve">để commit và một thông báo </w:t>
+      </w:r>
+      <w:r>
+        <w:t>xuất hiện, chọn Yes.</w:t>
+      </w:r>
+    </w:p>
+    <w:p>
+      <w:pPr>
+        <w:jc w:val="center"/>
+      </w:pPr>
+      <w:r>
+        <w:rPr>
+          <w:noProof/>
+        </w:rPr>
+        <w:drawing>
+          <wp:inline distT="0" distB="0" distL="0" distR="0" wp14:anchorId="16138653" wp14:editId="7B985F15">
+            <wp:extent cx="6851575" cy="3562184"/>
+            <wp:effectExtent l="0" t="0" r="6985" b="635"/>
+            <wp:docPr id="131871064" name="Picture 1"/>
+            <wp:cNvGraphicFramePr>
+              <a:graphicFrameLocks xmlns:a="http://schemas.openxmlformats.org/drawingml/2006/main" noChangeAspect="1"/>
+            </wp:cNvGraphicFramePr>
+            <a:graphic xmlns:a="http://schemas.openxmlformats.org/drawingml/2006/main">
+              <a:graphicData uri="http://schemas.openxmlformats.org/drawingml/2006/picture">
+                <pic:pic xmlns:pic="http://schemas.openxmlformats.org/drawingml/2006/picture">
+                  <pic:nvPicPr>
+                    <pic:cNvPr id="131871064" name=""/>
+                    <pic:cNvPicPr/>
+                  </pic:nvPicPr>
+                  <pic:blipFill>
+                    <a:blip r:embed="rId50" cstate="screen">
+                      <a:extLst>
+                        <a:ext uri="{28A0092B-C50C-407E-A947-70E740481C1C}">
+                          <a14:useLocalDpi xmlns:a14="http://schemas.microsoft.com/office/drawing/2010/main"/>
+                        </a:ext>
+                      </a:extLst>
+                    </a:blip>
+                    <a:stretch>
+                      <a:fillRect/>
+                    </a:stretch>
+                  </pic:blipFill>
+                  <pic:spPr>
+                    <a:xfrm>
+                      <a:off x="0" y="0"/>
+                      <a:ext cx="6896272" cy="3585422"/>
+                    </a:xfrm>
+                    <a:prstGeom prst="rect">
+                      <a:avLst/>
+                    </a:prstGeom>
+                  </pic:spPr>
+                </pic:pic>
+              </a:graphicData>
+            </a:graphic>
+          </wp:inline>
+        </w:drawing>
+      </w:r>
+    </w:p>
+    <w:p>
+      <w:r>
+        <w:rPr>
+          <w:b/>
+          <w:bCs/>
+          <w:i/>
+          <w:iCs/>
+        </w:rPr>
+        <w:t>Bước 4.</w:t>
+      </w:r>
+      <w:r>
+        <w:t xml:space="preserve"> Đặt tên cho nhánh chứa commit.</w:t>
+      </w:r>
+    </w:p>
+    <w:p>
+      <w:pPr>
+        <w:jc w:val="center"/>
+      </w:pPr>
+      <w:r>
+        <w:rPr>
+          <w:noProof/>
+        </w:rPr>
+        <w:drawing>
+          <wp:inline distT="0" distB="0" distL="0" distR="0" wp14:anchorId="76A9FDE9" wp14:editId="56C656D3">
+            <wp:extent cx="6858000" cy="3609340"/>
+            <wp:effectExtent l="0" t="0" r="0" b="0"/>
+            <wp:docPr id="610478234" name="Picture 1"/>
+            <wp:cNvGraphicFramePr>
+              <a:graphicFrameLocks xmlns:a="http://schemas.openxmlformats.org/drawingml/2006/main" noChangeAspect="1"/>
+            </wp:cNvGraphicFramePr>
+            <a:graphic xmlns:a="http://schemas.openxmlformats.org/drawingml/2006/main">
+              <a:graphicData uri="http://schemas.openxmlformats.org/drawingml/2006/picture">
+                <pic:pic xmlns:pic="http://schemas.openxmlformats.org/drawingml/2006/picture">
+                  <pic:nvPicPr>
+                    <pic:cNvPr id="610478234" name=""/>
+                    <pic:cNvPicPr/>
+                  </pic:nvPicPr>
+                  <pic:blipFill>
+                    <a:blip r:embed="rId51" cstate="screen">
+                      <a:extLst>
+                        <a:ext uri="{28A0092B-C50C-407E-A947-70E740481C1C}">
+                          <a14:useLocalDpi xmlns:a14="http://schemas.microsoft.com/office/drawing/2010/main"/>
+                        </a:ext>
+                      </a:extLst>
+                    </a:blip>
+                    <a:stretch>
+                      <a:fillRect/>
+                    </a:stretch>
+                  </pic:blipFill>
+                  <pic:spPr>
+                    <a:xfrm>
+                      <a:off x="0" y="0"/>
+                      <a:ext cx="6858000" cy="3609340"/>
+                    </a:xfrm>
+                    <a:prstGeom prst="rect">
+                      <a:avLst/>
+                    </a:prstGeom>
+                  </pic:spPr>
+                </pic:pic>
+              </a:graphicData>
+            </a:graphic>
+          </wp:inline>
+        </w:drawing>
+      </w:r>
+    </w:p>
+    <w:p>
+      <w:r>
+        <w:rPr>
+          <w:b/>
+          <w:bCs/>
+          <w:i/>
+          <w:iCs/>
+        </w:rPr>
+        <w:t>Bước 5.</w:t>
+      </w:r>
+      <w:r>
+        <w:t xml:space="preserve"> Chọn vào dấu 3 chấm </w:t>
+      </w:r>
+      <w:r>
+        <w:rPr>
+          <w:sz w:val="48"/>
+          <w:szCs w:val="48"/>
+          <w:vertAlign w:val="superscript"/>
+        </w:rPr>
+        <w:t>…</w:t>
+      </w:r>
+      <w:r>
+        <w:t xml:space="preserve"> , chọn Push để đẩy local repo lên remote repo.</w:t>
+      </w:r>
+    </w:p>
+    <w:p>
+      <w:pPr>
+        <w:jc w:val="center"/>
+      </w:pPr>
+      <w:r>
+        <w:lastRenderedPageBreak/>
+        <w:drawing>
+          <wp:inline distT="0" distB="0" distL="0" distR="0" wp14:anchorId="351E58D8" wp14:editId="37F12466">
+            <wp:extent cx="5742254" cy="3955774"/>
+            <wp:effectExtent l="0" t="0" r="0" b="6985"/>
+            <wp:docPr id="1192892146" name="Picture 1"/>
+            <wp:cNvGraphicFramePr>
+              <a:graphicFrameLocks xmlns:a="http://schemas.openxmlformats.org/drawingml/2006/main" noChangeAspect="1"/>
+            </wp:cNvGraphicFramePr>
+            <a:graphic xmlns:a="http://schemas.openxmlformats.org/drawingml/2006/main">
+              <a:graphicData uri="http://schemas.openxmlformats.org/drawingml/2006/picture">
+                <pic:pic xmlns:pic="http://schemas.openxmlformats.org/drawingml/2006/picture">
+                  <pic:nvPicPr>
+                    <pic:cNvPr id="1192892146" name=""/>
+                    <pic:cNvPicPr/>
+                  </pic:nvPicPr>
+                  <pic:blipFill>
+                    <a:blip r:embed="rId52" cstate="screen">
+                      <a:extLst>
+                        <a:ext uri="{28A0092B-C50C-407E-A947-70E740481C1C}">
+                          <a14:useLocalDpi xmlns:a14="http://schemas.microsoft.com/office/drawing/2010/main"/>
+                        </a:ext>
+                      </a:extLst>
+                    </a:blip>
+                    <a:stretch>
+                      <a:fillRect/>
+                    </a:stretch>
+                  </pic:blipFill>
+                  <pic:spPr>
+                    <a:xfrm>
+                      <a:off x="0" y="0"/>
+                      <a:ext cx="5758007" cy="3966626"/>
+                    </a:xfrm>
+                    <a:prstGeom prst="rect">
+                      <a:avLst/>
+                    </a:prstGeom>
+                  </pic:spPr>
+                </pic:pic>
+              </a:graphicData>
+            </a:graphic>
+          </wp:inline>
+        </w:drawing>
+      </w:r>
+    </w:p>
+    <w:p>
+      <w:r>
+        <w:rPr>
+          <w:b/>
+          <w:bCs/>
+          <w:i/>
+          <w:iCs/>
+        </w:rPr>
+        <w:t>Bước 6.</w:t>
+      </w:r>
+      <w:r>
+        <w:t xml:space="preserve"> Một thông báo hiện lên để yêu cầu thêm một remote repo, chọn Add Remote.</w:t>
+      </w:r>
+    </w:p>
+    <w:p>
+      <w:pPr>
+        <w:jc w:val="center"/>
+      </w:pPr>
+      <w:r>
+        <w:drawing>
+          <wp:inline distT="0" distB="0" distL="0" distR="0" wp14:anchorId="6C451D5C" wp14:editId="7FC2FEBB">
+            <wp:extent cx="3466769" cy="1345061"/>
+            <wp:effectExtent l="0" t="0" r="635" b="7620"/>
+            <wp:docPr id="222019571" name="Picture 1"/>
+            <wp:cNvGraphicFramePr>
+              <a:graphicFrameLocks xmlns:a="http://schemas.openxmlformats.org/drawingml/2006/main" noChangeAspect="1"/>
+            </wp:cNvGraphicFramePr>
+            <a:graphic xmlns:a="http://schemas.openxmlformats.org/drawingml/2006/main">
+              <a:graphicData uri="http://schemas.openxmlformats.org/drawingml/2006/picture">
+                <pic:pic xmlns:pic="http://schemas.openxmlformats.org/drawingml/2006/picture">
+                  <pic:nvPicPr>
+                    <pic:cNvPr id="222019571" name=""/>
+                    <pic:cNvPicPr/>
+                  </pic:nvPicPr>
+                  <pic:blipFill>
+                    <a:blip r:embed="rId53" cstate="screen">
+                      <a:extLst>
+                        <a:ext uri="{28A0092B-C50C-407E-A947-70E740481C1C}">
+                          <a14:useLocalDpi xmlns:a14="http://schemas.microsoft.com/office/drawing/2010/main"/>
+                        </a:ext>
+                      </a:extLst>
+                    </a:blip>
+                    <a:stretch>
+                      <a:fillRect/>
+                    </a:stretch>
+                  </pic:blipFill>
+                  <pic:spPr>
+                    <a:xfrm>
+                      <a:off x="0" y="0"/>
+                      <a:ext cx="3508360" cy="1361198"/>
+                    </a:xfrm>
+                    <a:prstGeom prst="rect">
+                      <a:avLst/>
+                    </a:prstGeom>
+                  </pic:spPr>
+                </pic:pic>
+              </a:graphicData>
+            </a:graphic>
+          </wp:inline>
+        </w:drawing>
+      </w:r>
+    </w:p>
+    <w:p>
+      <w:r>
+        <w:rPr>
+          <w:b/>
+          <w:bCs/>
+          <w:i/>
+          <w:iCs/>
+        </w:rPr>
+        <w:t>Bước 7.</w:t>
+      </w:r>
+      <w:r>
+        <w:t xml:space="preserve"> Trên Command Palette…, chọn Add remote from GitHub nếu đang đăng nhập sẵn bằng một tài khoản GitHub, nếu không thì nhập vào một đường dẫn remote repo.</w:t>
+      </w:r>
+    </w:p>
+    <w:p>
+      <w:pPr>
+        <w:jc w:val="center"/>
+      </w:pPr>
+      <w:r>
+        <w:drawing>
+          <wp:inline distT="0" distB="0" distL="0" distR="0" wp14:anchorId="6112AD28" wp14:editId="2D67388B">
+            <wp:extent cx="5708210" cy="1447138"/>
+            <wp:effectExtent l="0" t="0" r="6985" b="1270"/>
+            <wp:docPr id="1480551126" name="Picture 1"/>
+            <wp:cNvGraphicFramePr>
+              <a:graphicFrameLocks xmlns:a="http://schemas.openxmlformats.org/drawingml/2006/main" noChangeAspect="1"/>
+            </wp:cNvGraphicFramePr>
+            <a:graphic xmlns:a="http://schemas.openxmlformats.org/drawingml/2006/main">
+              <a:graphicData uri="http://schemas.openxmlformats.org/drawingml/2006/picture">
+                <pic:pic xmlns:pic="http://schemas.openxmlformats.org/drawingml/2006/picture">
+                  <pic:nvPicPr>
+                    <pic:cNvPr id="1480551126" name=""/>
+                    <pic:cNvPicPr/>
+                  </pic:nvPicPr>
+                  <pic:blipFill>
+                    <a:blip r:embed="rId54" cstate="email">
+                      <a:extLst>
+                        <a:ext uri="{28A0092B-C50C-407E-A947-70E740481C1C}">
+                          <a14:useLocalDpi xmlns:a14="http://schemas.microsoft.com/office/drawing/2010/main"/>
+                        </a:ext>
+                      </a:extLst>
+                    </a:blip>
+                    <a:stretch>
+                      <a:fillRect/>
+                    </a:stretch>
+                  </pic:blipFill>
+                  <pic:spPr>
+                    <a:xfrm>
+                      <a:off x="0" y="0"/>
+                      <a:ext cx="5761976" cy="1460769"/>
+                    </a:xfrm>
+                    <a:prstGeom prst="rect">
+                      <a:avLst/>
+                    </a:prstGeom>
+                  </pic:spPr>
+                </pic:pic>
+              </a:graphicData>
+            </a:graphic>
+          </wp:inline>
+        </w:drawing>
+      </w:r>
+    </w:p>
+    <w:p>
+      <w:r>
+        <w:rPr>
+          <w:b/>
+          <w:bCs/>
+          <w:i/>
+          <w:iCs/>
+        </w:rPr>
+        <w:t>Bước 8.</w:t>
+      </w:r>
+      <w:r>
+        <w:t xml:space="preserve"> Một hộp thoại hiện ra để yêu cầu đăng nhập vào GitHub, chọn Allow.</w:t>
+      </w:r>
+    </w:p>
+    <w:p/>
+    <w:p/>
+    <w:p>
+      <w:pPr>
+        <w:jc w:val="center"/>
+      </w:pPr>
+      <w:r>
+        <w:lastRenderedPageBreak/>
+        <w:drawing>
+          <wp:inline distT="0" distB="0" distL="0" distR="0" wp14:anchorId="18BAE5EC" wp14:editId="059072A5">
+            <wp:extent cx="2753995" cy="1029373"/>
+            <wp:effectExtent l="0" t="0" r="8255" b="0"/>
+            <wp:docPr id="1156792952" name="Picture 1"/>
+            <wp:cNvGraphicFramePr>
+              <a:graphicFrameLocks xmlns:a="http://schemas.openxmlformats.org/drawingml/2006/main" noChangeAspect="1"/>
+            </wp:cNvGraphicFramePr>
+            <a:graphic xmlns:a="http://schemas.openxmlformats.org/drawingml/2006/main">
+              <a:graphicData uri="http://schemas.openxmlformats.org/drawingml/2006/picture">
+                <pic:pic xmlns:pic="http://schemas.openxmlformats.org/drawingml/2006/picture">
+                  <pic:nvPicPr>
+                    <pic:cNvPr id="1156792952" name=""/>
+                    <pic:cNvPicPr/>
+                  </pic:nvPicPr>
+                  <pic:blipFill rotWithShape="1">
+                    <a:blip r:embed="rId55"/>
+                    <a:srcRect l="8722" t="13292" r="7357" b="16476"/>
+                    <a:stretch/>
+                  </pic:blipFill>
+                  <pic:spPr bwMode="auto">
+                    <a:xfrm>
+                      <a:off x="0" y="0"/>
+                      <a:ext cx="2766676" cy="1034113"/>
+                    </a:xfrm>
+                    <a:prstGeom prst="rect">
+                      <a:avLst/>
+                    </a:prstGeom>
+                    <a:ln>
+                      <a:noFill/>
+                    </a:ln>
+                    <a:extLst>
+                      <a:ext uri="{53640926-AAD7-44D8-BBD7-CCE9431645EC}">
+                        <a14:shadowObscured xmlns:a14="http://schemas.microsoft.com/office/drawing/2010/main"/>
+                      </a:ext>
+                    </a:extLst>
+                  </pic:spPr>
+                </pic:pic>
+              </a:graphicData>
+            </a:graphic>
+          </wp:inline>
+        </w:drawing>
+      </w:r>
+    </w:p>
+    <w:p>
+      <w:r>
+        <w:rPr>
+          <w:b/>
+          <w:bCs/>
+          <w:i/>
+          <w:iCs/>
+        </w:rPr>
+        <w:t>Bước 9.</w:t>
+      </w:r>
+      <w:r>
+        <w:t xml:space="preserve"> Sau khi đăng nhập GitHub, một thông báo yêu cầu chọn remote repo muốn push mã lên, chọn Open.</w:t>
+      </w:r>
+    </w:p>
+    <w:p>
+      <w:pPr>
+        <w:jc w:val="center"/>
+      </w:pPr>
+      <w:r>
+        <w:drawing>
+          <wp:inline distT="0" distB="0" distL="0" distR="0" wp14:anchorId="52EFF949" wp14:editId="4C2A25F8">
+            <wp:extent cx="2997200" cy="1212051"/>
+            <wp:effectExtent l="0" t="0" r="0" b="7620"/>
+            <wp:docPr id="834829359" name="Picture 1"/>
+            <wp:cNvGraphicFramePr>
+              <a:graphicFrameLocks xmlns:a="http://schemas.openxmlformats.org/drawingml/2006/main" noChangeAspect="1"/>
+            </wp:cNvGraphicFramePr>
+            <a:graphic xmlns:a="http://schemas.openxmlformats.org/drawingml/2006/main">
+              <a:graphicData uri="http://schemas.openxmlformats.org/drawingml/2006/picture">
+                <pic:pic xmlns:pic="http://schemas.openxmlformats.org/drawingml/2006/picture">
+                  <pic:nvPicPr>
+                    <pic:cNvPr id="834829359" name=""/>
+                    <pic:cNvPicPr/>
+                  </pic:nvPicPr>
+                  <pic:blipFill rotWithShape="1">
+                    <a:blip r:embed="rId56" cstate="screen">
+                      <a:extLst>
+                        <a:ext uri="{28A0092B-C50C-407E-A947-70E740481C1C}">
+                          <a14:useLocalDpi xmlns:a14="http://schemas.microsoft.com/office/drawing/2010/main"/>
+                        </a:ext>
+                      </a:extLst>
+                    </a:blip>
+                    <a:srcRect l="7292" t="13839" r="13039" b="19143"/>
+                    <a:stretch/>
+                  </pic:blipFill>
+                  <pic:spPr bwMode="auto">
+                    <a:xfrm>
+                      <a:off x="0" y="0"/>
+                      <a:ext cx="3032771" cy="1226436"/>
+                    </a:xfrm>
+                    <a:prstGeom prst="rect">
+                      <a:avLst/>
+                    </a:prstGeom>
+                    <a:ln>
+                      <a:noFill/>
+                    </a:ln>
+                    <a:extLst>
+                      <a:ext uri="{53640926-AAD7-44D8-BBD7-CCE9431645EC}">
+                        <a14:shadowObscured xmlns:a14="http://schemas.microsoft.com/office/drawing/2010/main"/>
+                      </a:ext>
+                    </a:extLst>
+                  </pic:spPr>
+                </pic:pic>
+              </a:graphicData>
+            </a:graphic>
+          </wp:inline>
+        </w:drawing>
+      </w:r>
+    </w:p>
+    <w:p>
+      <w:r>
+        <w:rPr>
+          <w:b/>
+          <w:bCs/>
+          <w:i/>
+          <w:iCs/>
+        </w:rPr>
+        <w:t>Bước 10.</w:t>
+      </w:r>
+      <w:r>
+        <w:t xml:space="preserve"> </w:t>
+      </w:r>
+      <w:r>
+        <w:t>Trên Command Palette…,</w:t>
+      </w:r>
+      <w:r>
+        <w:t xml:space="preserve"> chọn remote repo muốn push mã nguồn lên.</w:t>
+      </w:r>
+    </w:p>
+    <w:p>
+      <w:pPr>
+        <w:jc w:val="center"/>
+      </w:pPr>
+      <w:r>
+        <w:drawing>
+          <wp:inline distT="0" distB="0" distL="0" distR="0" wp14:anchorId="1FA21F68" wp14:editId="7962270C">
+            <wp:extent cx="4428877" cy="1691175"/>
+            <wp:effectExtent l="0" t="0" r="0" b="4445"/>
+            <wp:docPr id="920682589" name="Picture 1"/>
+            <wp:cNvGraphicFramePr>
+              <a:graphicFrameLocks xmlns:a="http://schemas.openxmlformats.org/drawingml/2006/main" noChangeAspect="1"/>
+            </wp:cNvGraphicFramePr>
+            <a:graphic xmlns:a="http://schemas.openxmlformats.org/drawingml/2006/main">
+              <a:graphicData uri="http://schemas.openxmlformats.org/drawingml/2006/picture">
+                <pic:pic xmlns:pic="http://schemas.openxmlformats.org/drawingml/2006/picture">
+                  <pic:nvPicPr>
+                    <pic:cNvPr id="920682589" name=""/>
+                    <pic:cNvPicPr/>
+                  </pic:nvPicPr>
+                  <pic:blipFill>
+                    <a:blip r:embed="rId57" cstate="screen">
+                      <a:extLst>
+                        <a:ext uri="{28A0092B-C50C-407E-A947-70E740481C1C}">
+                          <a14:useLocalDpi xmlns:a14="http://schemas.microsoft.com/office/drawing/2010/main"/>
+                        </a:ext>
+                      </a:extLst>
+                    </a:blip>
+                    <a:stretch>
+                      <a:fillRect/>
+                    </a:stretch>
+                  </pic:blipFill>
+                  <pic:spPr>
+                    <a:xfrm>
+                      <a:off x="0" y="0"/>
+                      <a:ext cx="4464347" cy="1704719"/>
+                    </a:xfrm>
+                    <a:prstGeom prst="rect">
+                      <a:avLst/>
+                    </a:prstGeom>
+                  </pic:spPr>
+                </pic:pic>
+              </a:graphicData>
+            </a:graphic>
+          </wp:inline>
+        </w:drawing>
+      </w:r>
+    </w:p>
+    <w:p>
+      <w:r>
+        <w:rPr>
+          <w:b/>
+          <w:bCs/>
+          <w:i/>
+          <w:iCs/>
+        </w:rPr>
+        <w:t>Bước 11.</w:t>
+      </w:r>
+      <w:r>
+        <w:t xml:space="preserve"> Nhập tên cho đường dẫn remote repo đã chọn</w:t>
+      </w:r>
+      <w:r>
+        <w:t>, sau đó nhấn Enter.</w:t>
+      </w:r>
+    </w:p>
+    <w:p>
+      <w:pPr>
+        <w:jc w:val="center"/>
+      </w:pPr>
+      <w:r>
+        <w:drawing>
+          <wp:inline distT="0" distB="0" distL="0" distR="0" wp14:anchorId="4CBE7DC0" wp14:editId="5AADFF52">
+            <wp:extent cx="5264368" cy="1451113"/>
+            <wp:effectExtent l="0" t="0" r="0" b="0"/>
+            <wp:docPr id="4039720" name="Picture 1"/>
+            <wp:cNvGraphicFramePr>
+              <a:graphicFrameLocks xmlns:a="http://schemas.openxmlformats.org/drawingml/2006/main" noChangeAspect="1"/>
+            </wp:cNvGraphicFramePr>
+            <a:graphic xmlns:a="http://schemas.openxmlformats.org/drawingml/2006/main">
+              <a:graphicData uri="http://schemas.openxmlformats.org/drawingml/2006/picture">
+                <pic:pic xmlns:pic="http://schemas.openxmlformats.org/drawingml/2006/picture">
+                  <pic:nvPicPr>
+                    <pic:cNvPr id="4039720" name=""/>
+                    <pic:cNvPicPr/>
+                  </pic:nvPicPr>
+                  <pic:blipFill>
+                    <a:blip r:embed="rId58" cstate="screen">
+                      <a:extLst>
+                        <a:ext uri="{28A0092B-C50C-407E-A947-70E740481C1C}">
+                          <a14:useLocalDpi xmlns:a14="http://schemas.microsoft.com/office/drawing/2010/main"/>
+                        </a:ext>
+                      </a:extLst>
+                    </a:blip>
+                    <a:stretch>
+                      <a:fillRect/>
+                    </a:stretch>
+                  </pic:blipFill>
+                  <pic:spPr>
+                    <a:xfrm>
+                      <a:off x="0" y="0"/>
+                      <a:ext cx="5425110" cy="1495421"/>
+                    </a:xfrm>
+                    <a:prstGeom prst="rect">
+                      <a:avLst/>
+                    </a:prstGeom>
+                  </pic:spPr>
+                </pic:pic>
+              </a:graphicData>
+            </a:graphic>
+          </wp:inline>
+        </w:drawing>
+      </w:r>
+    </w:p>
+    <w:p>
+      <w:r>
+        <w:rPr>
+          <w:b/>
+          <w:bCs/>
+          <w:i/>
+          <w:iCs/>
+        </w:rPr>
+        <w:t>Bước 12.</w:t>
+      </w:r>
+      <w:r>
+        <w:t xml:space="preserve"> Một thông báo hiệu lên để phần mềm chạy lệnh "git fetch", chọn Yes để đồng ý. Hoàn tất cài đặt.</w:t>
+      </w:r>
+    </w:p>
+    <w:p>
+      <w:pPr>
+        <w:jc w:val="center"/>
+      </w:pPr>
+      <w:r>
+        <w:drawing>
+          <wp:inline distT="0" distB="0" distL="0" distR="0" wp14:anchorId="4C0E94C4" wp14:editId="47A79810">
+            <wp:extent cx="3864334" cy="1344607"/>
+            <wp:effectExtent l="0" t="0" r="3175" b="8255"/>
+            <wp:docPr id="290271310" name="Picture 1"/>
+            <wp:cNvGraphicFramePr>
+              <a:graphicFrameLocks xmlns:a="http://schemas.openxmlformats.org/drawingml/2006/main" noChangeAspect="1"/>
+            </wp:cNvGraphicFramePr>
+            <a:graphic xmlns:a="http://schemas.openxmlformats.org/drawingml/2006/main">
+              <a:graphicData uri="http://schemas.openxmlformats.org/drawingml/2006/picture">
+                <pic:pic xmlns:pic="http://schemas.openxmlformats.org/drawingml/2006/picture">
+                  <pic:nvPicPr>
+                    <pic:cNvPr id="290271310" name=""/>
+                    <pic:cNvPicPr/>
+                  </pic:nvPicPr>
+                  <pic:blipFill>
+                    <a:blip r:embed="rId59" cstate="screen">
+                      <a:extLst>
+                        <a:ext uri="{28A0092B-C50C-407E-A947-70E740481C1C}">
+                          <a14:useLocalDpi xmlns:a14="http://schemas.microsoft.com/office/drawing/2010/main"/>
+                        </a:ext>
+                      </a:extLst>
+                    </a:blip>
+                    <a:stretch>
+                      <a:fillRect/>
+                    </a:stretch>
+                  </pic:blipFill>
+                  <pic:spPr>
+                    <a:xfrm>
+                      <a:off x="0" y="0"/>
+                      <a:ext cx="3905082" cy="1358785"/>
+                    </a:xfrm>
+                    <a:prstGeom prst="rect">
+                      <a:avLst/>
+                    </a:prstGeom>
+                  </pic:spPr>
+                </pic:pic>
+              </a:graphicData>
+            </a:graphic>
+          </wp:inline>
+        </w:drawing>
+      </w:r>
+    </w:p>
+    <w:p>
+      <w:r>
+        <w:br w:type="page"/>
+      </w:r>
     </w:p>
     <w:p>
       <w:pPr>
@@ -4210,24 +5156,1342 @@
           <w:b/>
           <w:bCs/>
         </w:rPr>
+        <w:lastRenderedPageBreak/>
+        <w:t>IntelliJ IDEA</w:t>
+      </w:r>
+    </w:p>
+    <w:p>
+      <w:r>
+        <w:rPr>
+          <w:b/>
+          <w:bCs/>
+          <w:i/>
+          <w:iCs/>
+        </w:rPr>
+        <w:t>Bước 1.</w:t>
+      </w:r>
+      <w:r>
+        <w:rPr>
+          <w:b/>
+          <w:bCs/>
+        </w:rPr>
+        <w:t xml:space="preserve"> </w:t>
+      </w:r>
+      <w:r>
+        <w:t>Chọn vào biểu tượng Git như ở Visual Studio Code, và chọn Create Git repository …</w:t>
+      </w:r>
+    </w:p>
+    <w:p>
+      <w:pPr>
+        <w:jc w:val="center"/>
+      </w:pPr>
+      <w:r>
+        <w:drawing>
+          <wp:inline distT="0" distB="0" distL="0" distR="0" wp14:anchorId="719E4BFB" wp14:editId="32E25654">
+            <wp:extent cx="5369328" cy="3641697"/>
+            <wp:effectExtent l="0" t="0" r="3175" b="0"/>
+            <wp:docPr id="1894897559" name="Picture 1"/>
+            <wp:cNvGraphicFramePr>
+              <a:graphicFrameLocks xmlns:a="http://schemas.openxmlformats.org/drawingml/2006/main" noChangeAspect="1"/>
+            </wp:cNvGraphicFramePr>
+            <a:graphic xmlns:a="http://schemas.openxmlformats.org/drawingml/2006/main">
+              <a:graphicData uri="http://schemas.openxmlformats.org/drawingml/2006/picture">
+                <pic:pic xmlns:pic="http://schemas.openxmlformats.org/drawingml/2006/picture">
+                  <pic:nvPicPr>
+                    <pic:cNvPr id="1894897559" name=""/>
+                    <pic:cNvPicPr/>
+                  </pic:nvPicPr>
+                  <pic:blipFill>
+                    <a:blip r:embed="rId60" cstate="screen">
+                      <a:extLst>
+                        <a:ext uri="{28A0092B-C50C-407E-A947-70E740481C1C}">
+                          <a14:useLocalDpi xmlns:a14="http://schemas.microsoft.com/office/drawing/2010/main"/>
+                        </a:ext>
+                      </a:extLst>
+                    </a:blip>
+                    <a:stretch>
+                      <a:fillRect/>
+                    </a:stretch>
+                  </pic:blipFill>
+                  <pic:spPr>
+                    <a:xfrm>
+                      <a:off x="0" y="0"/>
+                      <a:ext cx="5399781" cy="3662351"/>
+                    </a:xfrm>
+                    <a:prstGeom prst="rect">
+                      <a:avLst/>
+                    </a:prstGeom>
+                  </pic:spPr>
+                </pic:pic>
+              </a:graphicData>
+            </a:graphic>
+          </wp:inline>
+        </w:drawing>
+      </w:r>
+    </w:p>
+    <w:p>
+      <w:r>
+        <w:rPr>
+          <w:b/>
+          <w:bCs/>
+          <w:i/>
+          <w:iCs/>
+        </w:rPr>
+        <w:t>Bước 2.</w:t>
+      </w:r>
+      <w:r>
+        <w:t xml:space="preserve"> Một hộp thoại hiện ra để chọn thư mục muốn cài đặt git.</w:t>
+      </w:r>
+    </w:p>
+    <w:p>
+      <w:pPr>
+        <w:jc w:val="center"/>
+      </w:pPr>
+      <w:r>
+        <w:drawing>
+          <wp:inline distT="0" distB="0" distL="0" distR="0" wp14:anchorId="3CA925B5" wp14:editId="30169807">
+            <wp:extent cx="5387009" cy="3664663"/>
+            <wp:effectExtent l="0" t="0" r="4445" b="0"/>
+            <wp:docPr id="706644122" name="Picture 1"/>
+            <wp:cNvGraphicFramePr>
+              <a:graphicFrameLocks xmlns:a="http://schemas.openxmlformats.org/drawingml/2006/main" noChangeAspect="1"/>
+            </wp:cNvGraphicFramePr>
+            <a:graphic xmlns:a="http://schemas.openxmlformats.org/drawingml/2006/main">
+              <a:graphicData uri="http://schemas.openxmlformats.org/drawingml/2006/picture">
+                <pic:pic xmlns:pic="http://schemas.openxmlformats.org/drawingml/2006/picture">
+                  <pic:nvPicPr>
+                    <pic:cNvPr id="706644122" name=""/>
+                    <pic:cNvPicPr/>
+                  </pic:nvPicPr>
+                  <pic:blipFill>
+                    <a:blip r:embed="rId61" cstate="screen">
+                      <a:extLst>
+                        <a:ext uri="{28A0092B-C50C-407E-A947-70E740481C1C}">
+                          <a14:useLocalDpi xmlns:a14="http://schemas.microsoft.com/office/drawing/2010/main"/>
+                        </a:ext>
+                      </a:extLst>
+                    </a:blip>
+                    <a:stretch>
+                      <a:fillRect/>
+                    </a:stretch>
+                  </pic:blipFill>
+                  <pic:spPr>
+                    <a:xfrm>
+                      <a:off x="0" y="0"/>
+                      <a:ext cx="5400287" cy="3673696"/>
+                    </a:xfrm>
+                    <a:prstGeom prst="rect">
+                      <a:avLst/>
+                    </a:prstGeom>
+                  </pic:spPr>
+                </pic:pic>
+              </a:graphicData>
+            </a:graphic>
+          </wp:inline>
+        </w:drawing>
+      </w:r>
+    </w:p>
+    <w:p>
+      <w:r>
+        <w:t xml:space="preserve">Bước 3. Sau khi cài đặt xong git, </w:t>
+      </w:r>
+      <w:r>
+        <w:t>vào thẻ git và chọn Local &gt; master, n</w:t>
+      </w:r>
+      <w:r>
+        <w:t>hấp phải vào nhánh master</w:t>
+      </w:r>
+      <w:r>
+        <w:t>,</w:t>
+      </w:r>
+      <w:r>
+        <w:t xml:space="preserve"> chọ</w:t>
+      </w:r>
+      <w:r>
+        <w:t xml:space="preserve">n New Brancde from 'master' … để tạo một nhánh mới. </w:t>
+      </w:r>
+    </w:p>
+    <w:p/>
+    <w:p>
+      <w:pPr>
+        <w:jc w:val="center"/>
+      </w:pPr>
+      <w:r>
+        <w:lastRenderedPageBreak/>
+        <w:drawing>
+          <wp:inline distT="0" distB="0" distL="0" distR="0" wp14:anchorId="4FF18A20" wp14:editId="6DD31144">
+            <wp:extent cx="5426943" cy="3697356"/>
+            <wp:effectExtent l="0" t="0" r="2540" b="0"/>
+            <wp:docPr id="523290204" name="Picture 1"/>
+            <wp:cNvGraphicFramePr>
+              <a:graphicFrameLocks xmlns:a="http://schemas.openxmlformats.org/drawingml/2006/main" noChangeAspect="1"/>
+            </wp:cNvGraphicFramePr>
+            <a:graphic xmlns:a="http://schemas.openxmlformats.org/drawingml/2006/main">
+              <a:graphicData uri="http://schemas.openxmlformats.org/drawingml/2006/picture">
+                <pic:pic xmlns:pic="http://schemas.openxmlformats.org/drawingml/2006/picture">
+                  <pic:nvPicPr>
+                    <pic:cNvPr id="523290204" name=""/>
+                    <pic:cNvPicPr/>
+                  </pic:nvPicPr>
+                  <pic:blipFill>
+                    <a:blip r:embed="rId62" cstate="screen">
+                      <a:extLst>
+                        <a:ext uri="{28A0092B-C50C-407E-A947-70E740481C1C}">
+                          <a14:useLocalDpi xmlns:a14="http://schemas.microsoft.com/office/drawing/2010/main"/>
+                        </a:ext>
+                      </a:extLst>
+                    </a:blip>
+                    <a:stretch>
+                      <a:fillRect/>
+                    </a:stretch>
+                  </pic:blipFill>
+                  <pic:spPr>
+                    <a:xfrm>
+                      <a:off x="0" y="0"/>
+                      <a:ext cx="5432348" cy="3701038"/>
+                    </a:xfrm>
+                    <a:prstGeom prst="rect">
+                      <a:avLst/>
+                    </a:prstGeom>
+                  </pic:spPr>
+                </pic:pic>
+              </a:graphicData>
+            </a:graphic>
+          </wp:inline>
+        </w:drawing>
+      </w:r>
+    </w:p>
+    <w:p>
+      <w:r>
+        <w:rPr>
+          <w:b/>
+          <w:bCs/>
+          <w:i/>
+          <w:iCs/>
+        </w:rPr>
+        <w:t>Bước 4.</w:t>
+      </w:r>
+      <w:r>
+        <w:t xml:space="preserve"> Đặt tên cho nhánh mới và chọn Create.</w:t>
+      </w:r>
+    </w:p>
+    <w:p>
+      <w:pPr>
+        <w:jc w:val="center"/>
+      </w:pPr>
+      <w:r>
+        <w:drawing>
+          <wp:inline distT="0" distB="0" distL="0" distR="0" wp14:anchorId="40E1BB2D" wp14:editId="4CA17141">
+            <wp:extent cx="6858000" cy="4685030"/>
+            <wp:effectExtent l="0" t="0" r="0" b="1270"/>
+            <wp:docPr id="20656794" name="Picture 1"/>
+            <wp:cNvGraphicFramePr>
+              <a:graphicFrameLocks xmlns:a="http://schemas.openxmlformats.org/drawingml/2006/main" noChangeAspect="1"/>
+            </wp:cNvGraphicFramePr>
+            <a:graphic xmlns:a="http://schemas.openxmlformats.org/drawingml/2006/main">
+              <a:graphicData uri="http://schemas.openxmlformats.org/drawingml/2006/picture">
+                <pic:pic xmlns:pic="http://schemas.openxmlformats.org/drawingml/2006/picture">
+                  <pic:nvPicPr>
+                    <pic:cNvPr id="20656794" name=""/>
+                    <pic:cNvPicPr/>
+                  </pic:nvPicPr>
+                  <pic:blipFill>
+                    <a:blip r:embed="rId63" cstate="screen">
+                      <a:extLst>
+                        <a:ext uri="{28A0092B-C50C-407E-A947-70E740481C1C}">
+                          <a14:useLocalDpi xmlns:a14="http://schemas.microsoft.com/office/drawing/2010/main"/>
+                        </a:ext>
+                      </a:extLst>
+                    </a:blip>
+                    <a:stretch>
+                      <a:fillRect/>
+                    </a:stretch>
+                  </pic:blipFill>
+                  <pic:spPr>
+                    <a:xfrm>
+                      <a:off x="0" y="0"/>
+                      <a:ext cx="6858000" cy="4685030"/>
+                    </a:xfrm>
+                    <a:prstGeom prst="rect">
+                      <a:avLst/>
+                    </a:prstGeom>
+                  </pic:spPr>
+                </pic:pic>
+              </a:graphicData>
+            </a:graphic>
+          </wp:inline>
+        </w:drawing>
+      </w:r>
+    </w:p>
+    <w:p/>
+    <w:p>
+      <w:r>
+        <w:rPr>
+          <w:b/>
+          <w:bCs/>
+          <w:i/>
+          <w:iCs/>
+        </w:rPr>
+        <w:lastRenderedPageBreak/>
+        <w:t>Bước 5.</w:t>
+      </w:r>
+      <w:r>
+        <w:t xml:space="preserve"> Nhấp phải vào nhánh main và chọn Push …, hiện ra hội thoại Push Commits to &lt;Tên của project&gt;.</w:t>
+      </w:r>
+    </w:p>
+    <w:p>
+      <w:pPr>
+        <w:jc w:val="center"/>
+      </w:pPr>
+      <w:r>
+        <w:drawing>
+          <wp:inline distT="0" distB="0" distL="0" distR="0" wp14:anchorId="6271D64E" wp14:editId="261B31CC">
+            <wp:extent cx="6289803" cy="4252023"/>
+            <wp:effectExtent l="0" t="0" r="0" b="0"/>
+            <wp:docPr id="1656332918" name="Picture 1"/>
+            <wp:cNvGraphicFramePr>
+              <a:graphicFrameLocks xmlns:a="http://schemas.openxmlformats.org/drawingml/2006/main" noChangeAspect="1"/>
+            </wp:cNvGraphicFramePr>
+            <a:graphic xmlns:a="http://schemas.openxmlformats.org/drawingml/2006/main">
+              <a:graphicData uri="http://schemas.openxmlformats.org/drawingml/2006/picture">
+                <pic:pic xmlns:pic="http://schemas.openxmlformats.org/drawingml/2006/picture">
+                  <pic:nvPicPr>
+                    <pic:cNvPr id="1656332918" name=""/>
+                    <pic:cNvPicPr/>
+                  </pic:nvPicPr>
+                  <pic:blipFill>
+                    <a:blip r:embed="rId64" cstate="screen">
+                      <a:extLst>
+                        <a:ext uri="{28A0092B-C50C-407E-A947-70E740481C1C}">
+                          <a14:useLocalDpi xmlns:a14="http://schemas.microsoft.com/office/drawing/2010/main"/>
+                        </a:ext>
+                      </a:extLst>
+                    </a:blip>
+                    <a:stretch>
+                      <a:fillRect/>
+                    </a:stretch>
+                  </pic:blipFill>
+                  <pic:spPr>
+                    <a:xfrm>
+                      <a:off x="0" y="0"/>
+                      <a:ext cx="6296220" cy="4256361"/>
+                    </a:xfrm>
+                    <a:prstGeom prst="rect">
+                      <a:avLst/>
+                    </a:prstGeom>
+                  </pic:spPr>
+                </pic:pic>
+              </a:graphicData>
+            </a:graphic>
+          </wp:inline>
+        </w:drawing>
+      </w:r>
+    </w:p>
+    <w:p>
+      <w:pPr>
+        <w:jc w:val="both"/>
+      </w:pPr>
+      <w:r>
+        <w:rPr>
+          <w:b/>
+          <w:bCs/>
+          <w:i/>
+          <w:iCs/>
+        </w:rPr>
+        <w:t>Bước 6.</w:t>
+      </w:r>
+      <w:r>
+        <w:t xml:space="preserve"> Chọn Define remote, nhập tên và đường dẫn của remote repo.</w:t>
+      </w:r>
+    </w:p>
+    <w:p>
+      <w:pPr>
+        <w:jc w:val="center"/>
+      </w:pPr>
+      <w:r>
+        <w:drawing>
+          <wp:inline distT="0" distB="0" distL="0" distR="0" wp14:anchorId="1AFCF9F8" wp14:editId="4C47CCAF">
+            <wp:extent cx="5959354" cy="4054016"/>
+            <wp:effectExtent l="0" t="0" r="3810" b="3810"/>
+            <wp:docPr id="570332276" name="Picture 1"/>
+            <wp:cNvGraphicFramePr>
+              <a:graphicFrameLocks xmlns:a="http://schemas.openxmlformats.org/drawingml/2006/main" noChangeAspect="1"/>
+            </wp:cNvGraphicFramePr>
+            <a:graphic xmlns:a="http://schemas.openxmlformats.org/drawingml/2006/main">
+              <a:graphicData uri="http://schemas.openxmlformats.org/drawingml/2006/picture">
+                <pic:pic xmlns:pic="http://schemas.openxmlformats.org/drawingml/2006/picture">
+                  <pic:nvPicPr>
+                    <pic:cNvPr id="570332276" name=""/>
+                    <pic:cNvPicPr/>
+                  </pic:nvPicPr>
+                  <pic:blipFill>
+                    <a:blip r:embed="rId65" cstate="screen">
+                      <a:extLst>
+                        <a:ext uri="{28A0092B-C50C-407E-A947-70E740481C1C}">
+                          <a14:useLocalDpi xmlns:a14="http://schemas.microsoft.com/office/drawing/2010/main"/>
+                        </a:ext>
+                      </a:extLst>
+                    </a:blip>
+                    <a:stretch>
+                      <a:fillRect/>
+                    </a:stretch>
+                  </pic:blipFill>
+                  <pic:spPr>
+                    <a:xfrm>
+                      <a:off x="0" y="0"/>
+                      <a:ext cx="5969395" cy="4060847"/>
+                    </a:xfrm>
+                    <a:prstGeom prst="rect">
+                      <a:avLst/>
+                    </a:prstGeom>
+                  </pic:spPr>
+                </pic:pic>
+              </a:graphicData>
+            </a:graphic>
+          </wp:inline>
+        </w:drawing>
+      </w:r>
+    </w:p>
+    <w:p>
+      <w:pPr>
+        <w:jc w:val="both"/>
+      </w:pPr>
+      <w:r>
+        <w:rPr>
+          <w:b/>
+          <w:bCs/>
+          <w:i/>
+          <w:iCs/>
+        </w:rPr>
+        <w:lastRenderedPageBreak/>
+        <w:t>Bước 7.</w:t>
+      </w:r>
+      <w:r>
+        <w:t xml:space="preserve"> Nhập thông điệp cho commit và nhấn Push để đẩy mã nguồn (local repo) lên remote repo.</w:t>
+      </w:r>
+    </w:p>
+    <w:p>
+      <w:pPr>
+        <w:jc w:val="center"/>
+      </w:pPr>
+      <w:r>
+        <w:drawing>
+          <wp:inline distT="0" distB="0" distL="0" distR="0" wp14:anchorId="6FF623D9" wp14:editId="2D564057">
+            <wp:extent cx="6027591" cy="4112157"/>
+            <wp:effectExtent l="0" t="0" r="0" b="3175"/>
+            <wp:docPr id="611403507" name="Picture 1"/>
+            <wp:cNvGraphicFramePr>
+              <a:graphicFrameLocks xmlns:a="http://schemas.openxmlformats.org/drawingml/2006/main" noChangeAspect="1"/>
+            </wp:cNvGraphicFramePr>
+            <a:graphic xmlns:a="http://schemas.openxmlformats.org/drawingml/2006/main">
+              <a:graphicData uri="http://schemas.openxmlformats.org/drawingml/2006/picture">
+                <pic:pic xmlns:pic="http://schemas.openxmlformats.org/drawingml/2006/picture">
+                  <pic:nvPicPr>
+                    <pic:cNvPr id="611403507" name=""/>
+                    <pic:cNvPicPr/>
+                  </pic:nvPicPr>
+                  <pic:blipFill>
+                    <a:blip r:embed="rId66" cstate="screen">
+                      <a:extLst>
+                        <a:ext uri="{28A0092B-C50C-407E-A947-70E740481C1C}">
+                          <a14:useLocalDpi xmlns:a14="http://schemas.microsoft.com/office/drawing/2010/main"/>
+                        </a:ext>
+                      </a:extLst>
+                    </a:blip>
+                    <a:stretch>
+                      <a:fillRect/>
+                    </a:stretch>
+                  </pic:blipFill>
+                  <pic:spPr>
+                    <a:xfrm>
+                      <a:off x="0" y="0"/>
+                      <a:ext cx="6056799" cy="4132084"/>
+                    </a:xfrm>
+                    <a:prstGeom prst="rect">
+                      <a:avLst/>
+                    </a:prstGeom>
+                  </pic:spPr>
+                </pic:pic>
+              </a:graphicData>
+            </a:graphic>
+          </wp:inline>
+        </w:drawing>
+      </w:r>
+    </w:p>
+    <w:p>
+      <w:r>
+        <w:t>Hoàn tất cài đặt, Remote repo được hiển thị.</w:t>
+      </w:r>
+    </w:p>
+    <w:p>
+      <w:pPr>
+        <w:jc w:val="center"/>
+      </w:pPr>
+      <w:r>
+        <w:drawing>
+          <wp:inline distT="0" distB="0" distL="0" distR="0" wp14:anchorId="4ACEA8B7" wp14:editId="2BFFD1A3">
+            <wp:extent cx="6062525" cy="4121954"/>
+            <wp:effectExtent l="0" t="0" r="0" b="0"/>
+            <wp:docPr id="1447224312" name="Picture 1"/>
+            <wp:cNvGraphicFramePr>
+              <a:graphicFrameLocks xmlns:a="http://schemas.openxmlformats.org/drawingml/2006/main" noChangeAspect="1"/>
+            </wp:cNvGraphicFramePr>
+            <a:graphic xmlns:a="http://schemas.openxmlformats.org/drawingml/2006/main">
+              <a:graphicData uri="http://schemas.openxmlformats.org/drawingml/2006/picture">
+                <pic:pic xmlns:pic="http://schemas.openxmlformats.org/drawingml/2006/picture">
+                  <pic:nvPicPr>
+                    <pic:cNvPr id="1447224312" name=""/>
+                    <pic:cNvPicPr/>
+                  </pic:nvPicPr>
+                  <pic:blipFill>
+                    <a:blip r:embed="rId67" cstate="screen">
+                      <a:extLst>
+                        <a:ext uri="{28A0092B-C50C-407E-A947-70E740481C1C}">
+                          <a14:useLocalDpi xmlns:a14="http://schemas.microsoft.com/office/drawing/2010/main"/>
+                        </a:ext>
+                      </a:extLst>
+                    </a:blip>
+                    <a:stretch>
+                      <a:fillRect/>
+                    </a:stretch>
+                  </pic:blipFill>
+                  <pic:spPr>
+                    <a:xfrm>
+                      <a:off x="0" y="0"/>
+                      <a:ext cx="6085064" cy="4137279"/>
+                    </a:xfrm>
+                    <a:prstGeom prst="rect">
+                      <a:avLst/>
+                    </a:prstGeom>
+                  </pic:spPr>
+                </pic:pic>
+              </a:graphicData>
+            </a:graphic>
+          </wp:inline>
+        </w:drawing>
+      </w:r>
+    </w:p>
+    <w:p>
+      <w:pPr>
+        <w:pStyle w:val="ListParagraph"/>
+        <w:numPr>
+          <w:ilvl w:val="0"/>
+          <w:numId w:val="11"/>
+        </w:numPr>
+        <w:rPr>
+          <w:b/>
+          <w:bCs/>
+        </w:rPr>
+      </w:pPr>
+      <w:r>
+        <w:rPr>
+          <w:b/>
+          <w:bCs/>
+        </w:rPr>
+        <w:lastRenderedPageBreak/>
         <w:t>Eclipse</w:t>
       </w:r>
     </w:p>
     <w:p>
       <w:pPr>
         <w:rPr>
-          <w:b/>
-          <w:bCs/>
-        </w:rPr>
-      </w:pPr>
-    </w:p>
-    <w:p>
-      <w:pPr>
-        <w:jc w:val="both"/>
-      </w:pPr>
+          <w:noProof/>
+        </w:rPr>
+      </w:pPr>
+      <w:r>
+        <w:rPr>
+          <w:b/>
+          <w:bCs/>
+          <w:i/>
+          <w:iCs/>
+        </w:rPr>
+        <w:t>Bước 1.</w:t>
+      </w:r>
+      <w:r>
+        <w:t xml:space="preserve"> Nhấp phải vào project, chọn Show in &gt; Git Repositories, </w:t>
+      </w:r>
+      <w:r>
+        <w:t>thẻ Git Repositories</w:t>
+      </w:r>
+      <w:r>
+        <w:rPr>
+          <w:noProof/>
+        </w:rPr>
+        <w:t xml:space="preserve"> hiện ra.</w:t>
+      </w:r>
+    </w:p>
+    <w:p>
+      <w:pPr>
+        <w:jc w:val="center"/>
+        <w:rPr>
+          <w:noProof/>
+        </w:rPr>
+      </w:pPr>
+      <w:r>
+        <w:rPr>
+          <w:noProof/>
+        </w:rPr>
+        <w:drawing>
+          <wp:inline distT="0" distB="0" distL="0" distR="0" wp14:anchorId="79DF3F72" wp14:editId="023E659E">
+            <wp:extent cx="5531416" cy="3948305"/>
+            <wp:effectExtent l="0" t="0" r="0" b="0"/>
+            <wp:docPr id="1943698951" name="Picture 13"/>
+            <wp:cNvGraphicFramePr>
+              <a:graphicFrameLocks xmlns:a="http://schemas.openxmlformats.org/drawingml/2006/main" noChangeAspect="1"/>
+            </wp:cNvGraphicFramePr>
+            <a:graphic xmlns:a="http://schemas.openxmlformats.org/drawingml/2006/main">
+              <a:graphicData uri="http://schemas.openxmlformats.org/drawingml/2006/picture">
+                <pic:pic xmlns:pic="http://schemas.openxmlformats.org/drawingml/2006/picture">
+                  <pic:nvPicPr>
+                    <pic:cNvPr id="1943698951" name="Picture 1943698951"/>
+                    <pic:cNvPicPr/>
+                  </pic:nvPicPr>
+                  <pic:blipFill>
+                    <a:blip r:embed="rId68" cstate="screen">
+                      <a:extLst>
+                        <a:ext uri="{28A0092B-C50C-407E-A947-70E740481C1C}">
+                          <a14:useLocalDpi xmlns:a14="http://schemas.microsoft.com/office/drawing/2010/main"/>
+                        </a:ext>
+                      </a:extLst>
+                    </a:blip>
+                    <a:stretch>
+                      <a:fillRect/>
+                    </a:stretch>
+                  </pic:blipFill>
+                  <pic:spPr>
+                    <a:xfrm>
+                      <a:off x="0" y="0"/>
+                      <a:ext cx="5574147" cy="3978806"/>
+                    </a:xfrm>
+                    <a:prstGeom prst="rect">
+                      <a:avLst/>
+                    </a:prstGeom>
+                  </pic:spPr>
+                </pic:pic>
+              </a:graphicData>
+            </a:graphic>
+          </wp:inline>
+        </w:drawing>
+      </w:r>
+    </w:p>
+    <w:p>
+      <w:pPr>
+        <w:rPr>
+          <w:noProof/>
+        </w:rPr>
+      </w:pPr>
+      <w:r>
+        <w:rPr>
+          <w:b/>
+          <w:bCs/>
+          <w:i/>
+          <w:iCs/>
+          <w:noProof/>
+        </w:rPr>
+        <w:t>Bước 2.</w:t>
+      </w:r>
+      <w:r>
+        <w:rPr>
+          <w:noProof/>
+        </w:rPr>
+        <w:t xml:space="preserve"> Trong </w:t>
+      </w:r>
+      <w:r>
+        <w:t>thẻ Git Repositories</w:t>
+      </w:r>
+      <w:r>
+        <w:rPr>
+          <w:noProof/>
+        </w:rPr>
+        <w:t xml:space="preserve">, chọn </w:t>
+      </w:r>
+      <w:r>
+        <w:t>Clone a</w:t>
+      </w:r>
+      <w:r>
+        <w:t xml:space="preserve"> Git Repositor</w:t>
+      </w:r>
+      <w:r>
+        <w:t>y</w:t>
+      </w:r>
+      <w:r>
+        <w:rPr>
+          <w:noProof/>
+        </w:rPr>
+        <w:t>.</w:t>
+      </w:r>
+    </w:p>
+    <w:p>
+      <w:pPr>
+        <w:jc w:val="center"/>
+        <w:rPr>
+          <w:noProof/>
+        </w:rPr>
+      </w:pPr>
+      <w:r>
+        <w:rPr>
+          <w:noProof/>
+        </w:rPr>
+        <w:drawing>
+          <wp:inline distT="0" distB="0" distL="0" distR="0" wp14:anchorId="4F130057" wp14:editId="5E709AFD">
+            <wp:extent cx="5518113" cy="3967421"/>
+            <wp:effectExtent l="0" t="0" r="6985" b="0"/>
+            <wp:docPr id="83880586" name="Picture 14"/>
+            <wp:cNvGraphicFramePr>
+              <a:graphicFrameLocks xmlns:a="http://schemas.openxmlformats.org/drawingml/2006/main" noChangeAspect="1"/>
+            </wp:cNvGraphicFramePr>
+            <a:graphic xmlns:a="http://schemas.openxmlformats.org/drawingml/2006/main">
+              <a:graphicData uri="http://schemas.openxmlformats.org/drawingml/2006/picture">
+                <pic:pic xmlns:pic="http://schemas.openxmlformats.org/drawingml/2006/picture">
+                  <pic:nvPicPr>
+                    <pic:cNvPr id="83880586" name="Picture 83880586"/>
+                    <pic:cNvPicPr/>
+                  </pic:nvPicPr>
+                  <pic:blipFill>
+                    <a:blip r:embed="rId69" cstate="screen">
+                      <a:extLst>
+                        <a:ext uri="{28A0092B-C50C-407E-A947-70E740481C1C}">
+                          <a14:useLocalDpi xmlns:a14="http://schemas.microsoft.com/office/drawing/2010/main"/>
+                        </a:ext>
+                      </a:extLst>
+                    </a:blip>
+                    <a:stretch>
+                      <a:fillRect/>
+                    </a:stretch>
+                  </pic:blipFill>
+                  <pic:spPr>
+                    <a:xfrm>
+                      <a:off x="0" y="0"/>
+                      <a:ext cx="5554925" cy="3993888"/>
+                    </a:xfrm>
+                    <a:prstGeom prst="rect">
+                      <a:avLst/>
+                    </a:prstGeom>
+                  </pic:spPr>
+                </pic:pic>
+              </a:graphicData>
+            </a:graphic>
+          </wp:inline>
+        </w:drawing>
+      </w:r>
+    </w:p>
+    <w:p>
+      <w:r>
+        <w:rPr>
+          <w:b/>
+          <w:bCs/>
+          <w:i/>
+          <w:iCs/>
+        </w:rPr>
+        <w:lastRenderedPageBreak/>
+        <w:t>Bước 3.</w:t>
+      </w:r>
+      <w:r>
+        <w:t xml:space="preserve"> Chọn Clone URI, chọn Next.</w:t>
+      </w:r>
+    </w:p>
+    <w:p>
+      <w:pPr>
+        <w:jc w:val="center"/>
+      </w:pPr>
+      <w:r>
+        <w:rPr>
+          <w:noProof/>
+        </w:rPr>
+        <w:drawing>
+          <wp:inline distT="0" distB="0" distL="0" distR="0" wp14:anchorId="7B9FF31A" wp14:editId="44F5A398">
+            <wp:extent cx="5665607" cy="4059302"/>
+            <wp:effectExtent l="0" t="0" r="0" b="0"/>
+            <wp:docPr id="986853716" name="Picture 15"/>
+            <wp:cNvGraphicFramePr>
+              <a:graphicFrameLocks xmlns:a="http://schemas.openxmlformats.org/drawingml/2006/main" noChangeAspect="1"/>
+            </wp:cNvGraphicFramePr>
+            <a:graphic xmlns:a="http://schemas.openxmlformats.org/drawingml/2006/main">
+              <a:graphicData uri="http://schemas.openxmlformats.org/drawingml/2006/picture">
+                <pic:pic xmlns:pic="http://schemas.openxmlformats.org/drawingml/2006/picture">
+                  <pic:nvPicPr>
+                    <pic:cNvPr id="986853716" name="Picture 986853716"/>
+                    <pic:cNvPicPr/>
+                  </pic:nvPicPr>
+                  <pic:blipFill>
+                    <a:blip r:embed="rId70" cstate="screen">
+                      <a:extLst>
+                        <a:ext uri="{28A0092B-C50C-407E-A947-70E740481C1C}">
+                          <a14:useLocalDpi xmlns:a14="http://schemas.microsoft.com/office/drawing/2010/main"/>
+                        </a:ext>
+                      </a:extLst>
+                    </a:blip>
+                    <a:stretch>
+                      <a:fillRect/>
+                    </a:stretch>
+                  </pic:blipFill>
+                  <pic:spPr>
+                    <a:xfrm>
+                      <a:off x="0" y="0"/>
+                      <a:ext cx="5695424" cy="4080665"/>
+                    </a:xfrm>
+                    <a:prstGeom prst="rect">
+                      <a:avLst/>
+                    </a:prstGeom>
+                  </pic:spPr>
+                </pic:pic>
+              </a:graphicData>
+            </a:graphic>
+          </wp:inline>
+        </w:drawing>
+      </w:r>
+    </w:p>
+    <w:p>
+      <w:r>
+        <w:rPr>
+          <w:b/>
+          <w:bCs/>
+          <w:i/>
+          <w:iCs/>
+        </w:rPr>
+        <w:t>Bước 4.</w:t>
+      </w:r>
+      <w:r>
+        <w:t xml:space="preserve"> Nhập đường dẫn remote repo, thông tin tài khoản GitHub, chọn Next.</w:t>
+      </w:r>
+    </w:p>
+    <w:p>
+      <w:pPr>
+        <w:jc w:val="center"/>
+      </w:pPr>
+      <w:r>
+        <w:rPr>
+          <w:noProof/>
+        </w:rPr>
+        <w:drawing>
+          <wp:inline distT="0" distB="0" distL="0" distR="0" wp14:anchorId="5FAFD77B" wp14:editId="384EE00A">
+            <wp:extent cx="5856389" cy="4193825"/>
+            <wp:effectExtent l="0" t="0" r="0" b="0"/>
+            <wp:docPr id="1377109604" name="Picture 16"/>
+            <wp:cNvGraphicFramePr>
+              <a:graphicFrameLocks xmlns:a="http://schemas.openxmlformats.org/drawingml/2006/main" noChangeAspect="1"/>
+            </wp:cNvGraphicFramePr>
+            <a:graphic xmlns:a="http://schemas.openxmlformats.org/drawingml/2006/main">
+              <a:graphicData uri="http://schemas.openxmlformats.org/drawingml/2006/picture">
+                <pic:pic xmlns:pic="http://schemas.openxmlformats.org/drawingml/2006/picture">
+                  <pic:nvPicPr>
+                    <pic:cNvPr id="1377109604" name="Picture 1377109604"/>
+                    <pic:cNvPicPr/>
+                  </pic:nvPicPr>
+                  <pic:blipFill>
+                    <a:blip r:embed="rId71" cstate="screen">
+                      <a:extLst>
+                        <a:ext uri="{28A0092B-C50C-407E-A947-70E740481C1C}">
+                          <a14:useLocalDpi xmlns:a14="http://schemas.microsoft.com/office/drawing/2010/main"/>
+                        </a:ext>
+                      </a:extLst>
+                    </a:blip>
+                    <a:stretch>
+                      <a:fillRect/>
+                    </a:stretch>
+                  </pic:blipFill>
+                  <pic:spPr>
+                    <a:xfrm>
+                      <a:off x="0" y="0"/>
+                      <a:ext cx="5872250" cy="4205183"/>
+                    </a:xfrm>
+                    <a:prstGeom prst="rect">
+                      <a:avLst/>
+                    </a:prstGeom>
+                  </pic:spPr>
+                </pic:pic>
+              </a:graphicData>
+            </a:graphic>
+          </wp:inline>
+        </w:drawing>
+      </w:r>
+    </w:p>
+    <w:p>
+      <w:r>
+        <w:rPr>
+          <w:b/>
+          <w:bCs/>
+          <w:i/>
+          <w:iCs/>
+        </w:rPr>
+        <w:lastRenderedPageBreak/>
+        <w:t>Bước 6.</w:t>
+      </w:r>
+      <w:r>
+        <w:t xml:space="preserve"> Tiếp tục chọn Next.</w:t>
+      </w:r>
+    </w:p>
+    <w:p>
+      <w:pPr>
+        <w:jc w:val="center"/>
+      </w:pPr>
+      <w:r>
+        <w:rPr>
+          <w:noProof/>
+        </w:rPr>
+        <w:drawing>
+          <wp:inline distT="0" distB="0" distL="0" distR="0" wp14:anchorId="7854A0BA" wp14:editId="1E4BF3BB">
+            <wp:extent cx="5853248" cy="4186155"/>
+            <wp:effectExtent l="0" t="0" r="0" b="5080"/>
+            <wp:docPr id="746433361" name="Picture 18"/>
+            <wp:cNvGraphicFramePr>
+              <a:graphicFrameLocks xmlns:a="http://schemas.openxmlformats.org/drawingml/2006/main" noChangeAspect="1"/>
+            </wp:cNvGraphicFramePr>
+            <a:graphic xmlns:a="http://schemas.openxmlformats.org/drawingml/2006/main">
+              <a:graphicData uri="http://schemas.openxmlformats.org/drawingml/2006/picture">
+                <pic:pic xmlns:pic="http://schemas.openxmlformats.org/drawingml/2006/picture">
+                  <pic:nvPicPr>
+                    <pic:cNvPr id="746433361" name="Picture 746433361"/>
+                    <pic:cNvPicPr/>
+                  </pic:nvPicPr>
+                  <pic:blipFill>
+                    <a:blip r:embed="rId72" cstate="screen">
+                      <a:extLst>
+                        <a:ext uri="{28A0092B-C50C-407E-A947-70E740481C1C}">
+                          <a14:useLocalDpi xmlns:a14="http://schemas.microsoft.com/office/drawing/2010/main"/>
+                        </a:ext>
+                      </a:extLst>
+                    </a:blip>
+                    <a:stretch>
+                      <a:fillRect/>
+                    </a:stretch>
+                  </pic:blipFill>
+                  <pic:spPr>
+                    <a:xfrm>
+                      <a:off x="0" y="0"/>
+                      <a:ext cx="5871891" cy="4199489"/>
+                    </a:xfrm>
+                    <a:prstGeom prst="rect">
+                      <a:avLst/>
+                    </a:prstGeom>
+                  </pic:spPr>
+                </pic:pic>
+              </a:graphicData>
+            </a:graphic>
+          </wp:inline>
+        </w:drawing>
+      </w:r>
+    </w:p>
+    <w:p>
+      <w:r>
+        <w:rPr>
+          <w:b/>
+          <w:bCs/>
+          <w:i/>
+          <w:iCs/>
+        </w:rPr>
+        <w:t>Bước 7.</w:t>
+      </w:r>
+      <w:r>
+        <w:t xml:space="preserve"> Nhập đường dẫn chứa local repo và tên của remote repo, sau đó chọn Finish.</w:t>
+      </w:r>
+    </w:p>
+    <w:p>
+      <w:pPr>
+        <w:jc w:val="center"/>
+      </w:pPr>
+      <w:r>
+        <w:rPr>
+          <w:noProof/>
+        </w:rPr>
+        <w:drawing>
+          <wp:inline distT="0" distB="0" distL="0" distR="0" wp14:anchorId="397DF66D" wp14:editId="09AB9BA9">
+            <wp:extent cx="5883651" cy="4223154"/>
+            <wp:effectExtent l="0" t="0" r="3175" b="6350"/>
+            <wp:docPr id="1975426079" name="Picture 19"/>
+            <wp:cNvGraphicFramePr>
+              <a:graphicFrameLocks xmlns:a="http://schemas.openxmlformats.org/drawingml/2006/main" noChangeAspect="1"/>
+            </wp:cNvGraphicFramePr>
+            <a:graphic xmlns:a="http://schemas.openxmlformats.org/drawingml/2006/main">
+              <a:graphicData uri="http://schemas.openxmlformats.org/drawingml/2006/picture">
+                <pic:pic xmlns:pic="http://schemas.openxmlformats.org/drawingml/2006/picture">
+                  <pic:nvPicPr>
+                    <pic:cNvPr id="1975426079" name="Picture 1975426079"/>
+                    <pic:cNvPicPr/>
+                  </pic:nvPicPr>
+                  <pic:blipFill>
+                    <a:blip r:embed="rId73" cstate="screen">
+                      <a:extLst>
+                        <a:ext uri="{28A0092B-C50C-407E-A947-70E740481C1C}">
+                          <a14:useLocalDpi xmlns:a14="http://schemas.microsoft.com/office/drawing/2010/main"/>
+                        </a:ext>
+                      </a:extLst>
+                    </a:blip>
+                    <a:stretch>
+                      <a:fillRect/>
+                    </a:stretch>
+                  </pic:blipFill>
+                  <pic:spPr>
+                    <a:xfrm>
+                      <a:off x="0" y="0"/>
+                      <a:ext cx="5923278" cy="4251598"/>
+                    </a:xfrm>
+                    <a:prstGeom prst="rect">
+                      <a:avLst/>
+                    </a:prstGeom>
+                  </pic:spPr>
+                </pic:pic>
+              </a:graphicData>
+            </a:graphic>
+          </wp:inline>
+        </w:drawing>
+      </w:r>
+    </w:p>
+    <w:p>
+      <w:r>
+        <w:rPr>
+          <w:b/>
+          <w:bCs/>
+          <w:i/>
+          <w:iCs/>
+        </w:rPr>
+        <w:lastRenderedPageBreak/>
+        <w:t>Bước 8.</w:t>
+      </w:r>
+      <w:r>
+        <w:t xml:space="preserve"> </w:t>
+      </w:r>
+      <w:r>
+        <w:t>Tiến hành liên kết local repo với remote repo, nhấp phải vào thư mục project, chọn Team &gt; Share Project…</w:t>
+      </w:r>
+    </w:p>
+    <w:p>
+      <w:pPr>
+        <w:jc w:val="center"/>
+      </w:pPr>
+      <w:r>
+        <w:rPr>
+          <w:noProof/>
+        </w:rPr>
+        <w:drawing>
+          <wp:inline distT="0" distB="0" distL="0" distR="0" wp14:anchorId="4F3411C1" wp14:editId="45958BBC">
+            <wp:extent cx="5612763" cy="4032874"/>
+            <wp:effectExtent l="0" t="0" r="7620" b="6350"/>
+            <wp:docPr id="1356774642" name="Picture 20"/>
+            <wp:cNvGraphicFramePr>
+              <a:graphicFrameLocks xmlns:a="http://schemas.openxmlformats.org/drawingml/2006/main" noChangeAspect="1"/>
+            </wp:cNvGraphicFramePr>
+            <a:graphic xmlns:a="http://schemas.openxmlformats.org/drawingml/2006/main">
+              <a:graphicData uri="http://schemas.openxmlformats.org/drawingml/2006/picture">
+                <pic:pic xmlns:pic="http://schemas.openxmlformats.org/drawingml/2006/picture">
+                  <pic:nvPicPr>
+                    <pic:cNvPr id="1356774642" name="Picture 1356774642"/>
+                    <pic:cNvPicPr/>
+                  </pic:nvPicPr>
+                  <pic:blipFill>
+                    <a:blip r:embed="rId74" cstate="screen">
+                      <a:extLst>
+                        <a:ext uri="{28A0092B-C50C-407E-A947-70E740481C1C}">
+                          <a14:useLocalDpi xmlns:a14="http://schemas.microsoft.com/office/drawing/2010/main"/>
+                        </a:ext>
+                      </a:extLst>
+                    </a:blip>
+                    <a:stretch>
+                      <a:fillRect/>
+                    </a:stretch>
+                  </pic:blipFill>
+                  <pic:spPr>
+                    <a:xfrm>
+                      <a:off x="0" y="0"/>
+                      <a:ext cx="5627398" cy="4043390"/>
+                    </a:xfrm>
+                    <a:prstGeom prst="rect">
+                      <a:avLst/>
+                    </a:prstGeom>
+                  </pic:spPr>
+                </pic:pic>
+              </a:graphicData>
+            </a:graphic>
+          </wp:inline>
+        </w:drawing>
+      </w:r>
+    </w:p>
+    <w:p>
+      <w:r>
+        <w:rPr>
+          <w:b/>
+          <w:bCs/>
+          <w:i/>
+          <w:iCs/>
+        </w:rPr>
+        <w:t>Bước 9.</w:t>
+      </w:r>
+      <w:r>
+        <w:t xml:space="preserve"> Chọn local repo và đường dẫn đến thư mục project, sau đó nhấn Finish.</w:t>
+      </w:r>
+    </w:p>
+    <w:p>
+      <w:pPr>
+        <w:jc w:val="center"/>
+      </w:pPr>
+      <w:r>
+        <w:rPr>
+          <w:noProof/>
+        </w:rPr>
+        <w:drawing>
+          <wp:inline distT="0" distB="0" distL="0" distR="0" wp14:anchorId="3316F54F" wp14:editId="417877B7">
+            <wp:extent cx="5779066" cy="4149156"/>
+            <wp:effectExtent l="0" t="0" r="0" b="3810"/>
+            <wp:docPr id="1636298849" name="Picture 21"/>
+            <wp:cNvGraphicFramePr>
+              <a:graphicFrameLocks xmlns:a="http://schemas.openxmlformats.org/drawingml/2006/main" noChangeAspect="1"/>
+            </wp:cNvGraphicFramePr>
+            <a:graphic xmlns:a="http://schemas.openxmlformats.org/drawingml/2006/main">
+              <a:graphicData uri="http://schemas.openxmlformats.org/drawingml/2006/picture">
+                <pic:pic xmlns:pic="http://schemas.openxmlformats.org/drawingml/2006/picture">
+                  <pic:nvPicPr>
+                    <pic:cNvPr id="1636298849" name="Picture 1636298849"/>
+                    <pic:cNvPicPr/>
+                  </pic:nvPicPr>
+                  <pic:blipFill>
+                    <a:blip r:embed="rId75" cstate="screen">
+                      <a:extLst>
+                        <a:ext uri="{28A0092B-C50C-407E-A947-70E740481C1C}">
+                          <a14:useLocalDpi xmlns:a14="http://schemas.microsoft.com/office/drawing/2010/main"/>
+                        </a:ext>
+                      </a:extLst>
+                    </a:blip>
+                    <a:stretch>
+                      <a:fillRect/>
+                    </a:stretch>
+                  </pic:blipFill>
+                  <pic:spPr>
+                    <a:xfrm>
+                      <a:off x="0" y="0"/>
+                      <a:ext cx="5793892" cy="4159801"/>
+                    </a:xfrm>
+                    <a:prstGeom prst="rect">
+                      <a:avLst/>
+                    </a:prstGeom>
+                  </pic:spPr>
+                </pic:pic>
+              </a:graphicData>
+            </a:graphic>
+          </wp:inline>
+        </w:drawing>
+      </w:r>
+    </w:p>
+    <w:p>
+      <w:r>
+        <w:rPr>
+          <w:b/>
+          <w:bCs/>
+          <w:i/>
+          <w:iCs/>
+        </w:rPr>
+        <w:lastRenderedPageBreak/>
+        <w:t>Bước 10.</w:t>
+      </w:r>
+      <w:r>
+        <w:t xml:space="preserve"> N</w:t>
+      </w:r>
+      <w:r>
+        <w:t xml:space="preserve">hấp phải vào thư mục project, chọn Team &gt; </w:t>
+      </w:r>
+      <w:r>
+        <w:t>Commit</w:t>
+      </w:r>
+      <w:r>
+        <w:t>…</w:t>
+      </w:r>
+      <w:r>
+        <w:t xml:space="preserve"> để mở thẻ Git Staging.</w:t>
+      </w:r>
+    </w:p>
+    <w:p>
+      <w:pPr>
+        <w:jc w:val="center"/>
+      </w:pPr>
+      <w:r>
+        <w:rPr>
+          <w:noProof/>
+        </w:rPr>
+        <w:drawing>
+          <wp:inline distT="0" distB="0" distL="0" distR="0" wp14:anchorId="2812A953" wp14:editId="28BB32AC">
+            <wp:extent cx="6858000" cy="6518275"/>
+            <wp:effectExtent l="0" t="0" r="0" b="0"/>
+            <wp:docPr id="1382412560" name="Picture 22"/>
+            <wp:cNvGraphicFramePr>
+              <a:graphicFrameLocks xmlns:a="http://schemas.openxmlformats.org/drawingml/2006/main" noChangeAspect="1"/>
+            </wp:cNvGraphicFramePr>
+            <a:graphic xmlns:a="http://schemas.openxmlformats.org/drawingml/2006/main">
+              <a:graphicData uri="http://schemas.openxmlformats.org/drawingml/2006/picture">
+                <pic:pic xmlns:pic="http://schemas.openxmlformats.org/drawingml/2006/picture">
+                  <pic:nvPicPr>
+                    <pic:cNvPr id="1382412560" name="Picture 1382412560"/>
+                    <pic:cNvPicPr/>
+                  </pic:nvPicPr>
+                  <pic:blipFill>
+                    <a:blip r:embed="rId76" cstate="screen">
+                      <a:extLst>
+                        <a:ext uri="{28A0092B-C50C-407E-A947-70E740481C1C}">
+                          <a14:useLocalDpi xmlns:a14="http://schemas.microsoft.com/office/drawing/2010/main"/>
+                        </a:ext>
+                      </a:extLst>
+                    </a:blip>
+                    <a:stretch>
+                      <a:fillRect/>
+                    </a:stretch>
+                  </pic:blipFill>
+                  <pic:spPr>
+                    <a:xfrm>
+                      <a:off x="0" y="0"/>
+                      <a:ext cx="6858000" cy="6518275"/>
+                    </a:xfrm>
+                    <a:prstGeom prst="rect">
+                      <a:avLst/>
+                    </a:prstGeom>
+                  </pic:spPr>
+                </pic:pic>
+              </a:graphicData>
+            </a:graphic>
+          </wp:inline>
+        </w:drawing>
+      </w:r>
+    </w:p>
+    <w:p>
+      <w:r>
+        <w:rPr>
+          <w:b/>
+          <w:bCs/>
+          <w:i/>
+          <w:iCs/>
+        </w:rPr>
+        <w:t>Bước 11.</w:t>
+      </w:r>
+      <w:r>
+        <w:t xml:space="preserve"> Trong thẻ </w:t>
+      </w:r>
+      <w:r>
+        <w:t>Git Staging</w:t>
+      </w:r>
+      <w:r>
+        <w:t xml:space="preserve">, chọn các file trong khung Unstaged Changes, sau đó nhấn vào biểu tượng hai dấu + xanh để chuyển tất cả file vào </w:t>
+      </w:r>
+      <w:r>
+        <w:t xml:space="preserve">khung </w:t>
+      </w:r>
+      <w:r>
+        <w:t>S</w:t>
+      </w:r>
+      <w:r>
+        <w:t>taged Changes</w:t>
+      </w:r>
+      <w:r>
+        <w:t>, nhập thông điệp cho commit. Nhấn vào Commit and Push.</w:t>
+      </w:r>
+    </w:p>
+    <w:p>
+      <w:pPr>
+        <w:jc w:val="center"/>
+      </w:pPr>
+      <w:r>
+        <w:rPr>
+          <w:noProof/>
+        </w:rPr>
+        <w:lastRenderedPageBreak/>
+        <w:drawing>
+          <wp:inline distT="0" distB="0" distL="0" distR="0" wp14:anchorId="56DAA1E6" wp14:editId="3093AE9A">
+            <wp:extent cx="6858000" cy="6519545"/>
+            <wp:effectExtent l="0" t="0" r="0" b="0"/>
+            <wp:docPr id="1681121813" name="Picture 23"/>
+            <wp:cNvGraphicFramePr>
+              <a:graphicFrameLocks xmlns:a="http://schemas.openxmlformats.org/drawingml/2006/main" noChangeAspect="1"/>
+            </wp:cNvGraphicFramePr>
+            <a:graphic xmlns:a="http://schemas.openxmlformats.org/drawingml/2006/main">
+              <a:graphicData uri="http://schemas.openxmlformats.org/drawingml/2006/picture">
+                <pic:pic xmlns:pic="http://schemas.openxmlformats.org/drawingml/2006/picture">
+                  <pic:nvPicPr>
+                    <pic:cNvPr id="1681121813" name="Picture 1681121813"/>
+                    <pic:cNvPicPr/>
+                  </pic:nvPicPr>
+                  <pic:blipFill>
+                    <a:blip r:embed="rId77" cstate="screen">
+                      <a:extLst>
+                        <a:ext uri="{28A0092B-C50C-407E-A947-70E740481C1C}">
+                          <a14:useLocalDpi xmlns:a14="http://schemas.microsoft.com/office/drawing/2010/main"/>
+                        </a:ext>
+                      </a:extLst>
+                    </a:blip>
+                    <a:stretch>
+                      <a:fillRect/>
+                    </a:stretch>
+                  </pic:blipFill>
+                  <pic:spPr>
+                    <a:xfrm>
+                      <a:off x="0" y="0"/>
+                      <a:ext cx="6858000" cy="6519545"/>
+                    </a:xfrm>
+                    <a:prstGeom prst="rect">
+                      <a:avLst/>
+                    </a:prstGeom>
+                  </pic:spPr>
+                </pic:pic>
+              </a:graphicData>
+            </a:graphic>
+          </wp:inline>
+        </w:drawing>
+      </w:r>
+    </w:p>
+    <w:p>
+      <w:r>
+        <w:t>Hoàn tất push local repo lên remote repo.</w:t>
+      </w:r>
+    </w:p>
+    <w:p>
+      <w:pPr>
+        <w:jc w:val="center"/>
+      </w:pPr>
+      <w:r>
+        <w:rPr>
+          <w:noProof/>
+        </w:rPr>
+        <w:lastRenderedPageBreak/>
+        <w:drawing>
+          <wp:inline distT="0" distB="0" distL="0" distR="0" wp14:anchorId="24594023" wp14:editId="1F32710D">
+            <wp:extent cx="6858000" cy="6500495"/>
+            <wp:effectExtent l="0" t="0" r="0" b="0"/>
+            <wp:docPr id="1065697418" name="Picture 24"/>
+            <wp:cNvGraphicFramePr>
+              <a:graphicFrameLocks xmlns:a="http://schemas.openxmlformats.org/drawingml/2006/main" noChangeAspect="1"/>
+            </wp:cNvGraphicFramePr>
+            <a:graphic xmlns:a="http://schemas.openxmlformats.org/drawingml/2006/main">
+              <a:graphicData uri="http://schemas.openxmlformats.org/drawingml/2006/picture">
+                <pic:pic xmlns:pic="http://schemas.openxmlformats.org/drawingml/2006/picture">
+                  <pic:nvPicPr>
+                    <pic:cNvPr id="1065697418" name="Picture 1065697418"/>
+                    <pic:cNvPicPr/>
+                  </pic:nvPicPr>
+                  <pic:blipFill>
+                    <a:blip r:embed="rId78" cstate="screen">
+                      <a:extLst>
+                        <a:ext uri="{28A0092B-C50C-407E-A947-70E740481C1C}">
+                          <a14:useLocalDpi xmlns:a14="http://schemas.microsoft.com/office/drawing/2010/main"/>
+                        </a:ext>
+                      </a:extLst>
+                    </a:blip>
+                    <a:stretch>
+                      <a:fillRect/>
+                    </a:stretch>
+                  </pic:blipFill>
+                  <pic:spPr>
+                    <a:xfrm>
+                      <a:off x="0" y="0"/>
+                      <a:ext cx="6858000" cy="6500495"/>
+                    </a:xfrm>
+                    <a:prstGeom prst="rect">
+                      <a:avLst/>
+                    </a:prstGeom>
+                  </pic:spPr>
+                </pic:pic>
+              </a:graphicData>
+            </a:graphic>
+          </wp:inline>
+        </w:drawing>
+      </w:r>
     </w:p>
     <w:sectPr>
-      <w:footerReference w:type="default" r:id="rId47"/>
+      <w:footerReference w:type="default" r:id="rId79"/>
       <w:type w:val="continuous"/>
       <w:pgSz w:w="12240" w:h="15840"/>
       <w:pgMar w:top="360" w:right="720" w:bottom="720" w:left="720" w:header="270" w:footer="163" w:gutter="0"/>
@@ -4586,7 +6850,7 @@
         <v:path o:extrusionok="f" gradientshapeok="t" o:connecttype="rect"/>
         <o:lock v:ext="edit" aspectratio="t"/>
       </v:shapetype>
-      <v:shape id="_x0000_i1111" type="#_x0000_t75" style="width:11.5pt;height:11.5pt" o:bullet="t">
+      <v:shape id="_x0000_i1090" type="#_x0000_t75" style="width:11.25pt;height:11.25pt" o:bullet="t">
         <v:imagedata r:id="rId1" o:title="mso7C5D"/>
       </v:shape>
     </w:pict>
@@ -5157,6 +7421,96 @@
     </w:lvl>
   </w:abstractNum>
   <w:abstractNum w:abstractNumId="5" w15:restartNumberingAfterBreak="0">
+    <w:nsid w:val="1D8C43C2"/>
+    <w:multiLevelType w:val="hybridMultilevel"/>
+    <w:tmpl w:val="40880FF2"/>
+    <w:lvl w:ilvl="0" w:tplc="04090007">
+      <w:start w:val="1"/>
+      <w:numFmt w:val="bullet"/>
+      <w:lvlText w:val=""/>
+      <w:lvlPicBulletId w:val="0"/>
+      <w:lvlJc w:val="left"/>
+      <w:pPr>
+        <w:ind w:left="720" w:hanging="360"/>
+      </w:pPr>
+      <w:rPr>
+        <w:rFonts w:ascii="Symbol" w:hAnsi="Symbol" w:hint="default"/>
+      </w:rPr>
+    </w:lvl>
+    <w:lvl w:ilvl="1" w:tplc="FFFFFFFF" w:tentative="1">
+      <w:start w:val="1"/>
+      <w:numFmt w:val="lowerLetter"/>
+      <w:lvlText w:val="%2."/>
+      <w:lvlJc w:val="left"/>
+      <w:pPr>
+        <w:ind w:left="1440" w:hanging="360"/>
+      </w:pPr>
+    </w:lvl>
+    <w:lvl w:ilvl="2" w:tplc="FFFFFFFF" w:tentative="1">
+      <w:start w:val="1"/>
+      <w:numFmt w:val="lowerRoman"/>
+      <w:lvlText w:val="%3."/>
+      <w:lvlJc w:val="right"/>
+      <w:pPr>
+        <w:ind w:left="2160" w:hanging="180"/>
+      </w:pPr>
+    </w:lvl>
+    <w:lvl w:ilvl="3" w:tplc="FFFFFFFF" w:tentative="1">
+      <w:start w:val="1"/>
+      <w:numFmt w:val="decimal"/>
+      <w:lvlText w:val="%4."/>
+      <w:lvlJc w:val="left"/>
+      <w:pPr>
+        <w:ind w:left="2880" w:hanging="360"/>
+      </w:pPr>
+    </w:lvl>
+    <w:lvl w:ilvl="4" w:tplc="FFFFFFFF" w:tentative="1">
+      <w:start w:val="1"/>
+      <w:numFmt w:val="lowerLetter"/>
+      <w:lvlText w:val="%5."/>
+      <w:lvlJc w:val="left"/>
+      <w:pPr>
+        <w:ind w:left="3600" w:hanging="360"/>
+      </w:pPr>
+    </w:lvl>
+    <w:lvl w:ilvl="5" w:tplc="FFFFFFFF" w:tentative="1">
+      <w:start w:val="1"/>
+      <w:numFmt w:val="lowerRoman"/>
+      <w:lvlText w:val="%6."/>
+      <w:lvlJc w:val="right"/>
+      <w:pPr>
+        <w:ind w:left="4320" w:hanging="180"/>
+      </w:pPr>
+    </w:lvl>
+    <w:lvl w:ilvl="6" w:tplc="FFFFFFFF" w:tentative="1">
+      <w:start w:val="1"/>
+      <w:numFmt w:val="decimal"/>
+      <w:lvlText w:val="%7."/>
+      <w:lvlJc w:val="left"/>
+      <w:pPr>
+        <w:ind w:left="5040" w:hanging="360"/>
+      </w:pPr>
+    </w:lvl>
+    <w:lvl w:ilvl="7" w:tplc="FFFFFFFF" w:tentative="1">
+      <w:start w:val="1"/>
+      <w:numFmt w:val="lowerLetter"/>
+      <w:lvlText w:val="%8."/>
+      <w:lvlJc w:val="left"/>
+      <w:pPr>
+        <w:ind w:left="5760" w:hanging="360"/>
+      </w:pPr>
+    </w:lvl>
+    <w:lvl w:ilvl="8" w:tplc="FFFFFFFF" w:tentative="1">
+      <w:start w:val="1"/>
+      <w:numFmt w:val="lowerRoman"/>
+      <w:lvlText w:val="%9."/>
+      <w:lvlJc w:val="right"/>
+      <w:pPr>
+        <w:ind w:left="6480" w:hanging="180"/>
+      </w:pPr>
+    </w:lvl>
+  </w:abstractNum>
+  <w:abstractNum w:abstractNumId="6" w15:restartNumberingAfterBreak="0">
     <w:nsid w:val="1DCE24B0"/>
     <w:multiLevelType w:val="hybridMultilevel"/>
     <w:tmpl w:val="6AA82FF6"/>
@@ -5269,7 +7623,7 @@
       </w:rPr>
     </w:lvl>
   </w:abstractNum>
-  <w:abstractNum w:abstractNumId="6" w15:restartNumberingAfterBreak="0">
+  <w:abstractNum w:abstractNumId="7" w15:restartNumberingAfterBreak="0">
     <w:nsid w:val="22A55199"/>
     <w:multiLevelType w:val="hybridMultilevel"/>
     <w:tmpl w:val="2774D000"/>
@@ -5382,7 +7736,7 @@
       </w:rPr>
     </w:lvl>
   </w:abstractNum>
-  <w:abstractNum w:abstractNumId="7" w15:restartNumberingAfterBreak="0">
+  <w:abstractNum w:abstractNumId="8" w15:restartNumberingAfterBreak="0">
     <w:nsid w:val="38932579"/>
     <w:multiLevelType w:val="hybridMultilevel"/>
     <w:tmpl w:val="1676FF04"/>
@@ -5494,7 +7848,7 @@
       </w:rPr>
     </w:lvl>
   </w:abstractNum>
-  <w:abstractNum w:abstractNumId="8" w15:restartNumberingAfterBreak="0">
+  <w:abstractNum w:abstractNumId="9" w15:restartNumberingAfterBreak="0">
     <w:nsid w:val="3BCD7190"/>
     <w:multiLevelType w:val="hybridMultilevel"/>
     <w:tmpl w:val="F12268E2"/>
@@ -5608,7 +7962,7 @@
       </w:rPr>
     </w:lvl>
   </w:abstractNum>
-  <w:abstractNum w:abstractNumId="9" w15:restartNumberingAfterBreak="0">
+  <w:abstractNum w:abstractNumId="10" w15:restartNumberingAfterBreak="0">
     <w:nsid w:val="46F55C52"/>
     <w:multiLevelType w:val="hybridMultilevel"/>
     <w:tmpl w:val="103E8636"/>
@@ -5721,7 +8075,93 @@
       </w:rPr>
     </w:lvl>
   </w:abstractNum>
-  <w:abstractNum w:abstractNumId="10" w15:restartNumberingAfterBreak="0">
+  <w:abstractNum w:abstractNumId="11" w15:restartNumberingAfterBreak="0">
+    <w:nsid w:val="48657EE4"/>
+    <w:multiLevelType w:val="hybridMultilevel"/>
+    <w:tmpl w:val="8B3267AC"/>
+    <w:lvl w:ilvl="0" w:tplc="0409000F">
+      <w:start w:val="1"/>
+      <w:numFmt w:val="decimal"/>
+      <w:lvlText w:val="%1."/>
+      <w:lvlJc w:val="left"/>
+      <w:pPr>
+        <w:ind w:left="720" w:hanging="360"/>
+      </w:pPr>
+    </w:lvl>
+    <w:lvl w:ilvl="1" w:tplc="04090019" w:tentative="1">
+      <w:start w:val="1"/>
+      <w:numFmt w:val="lowerLetter"/>
+      <w:lvlText w:val="%2."/>
+      <w:lvlJc w:val="left"/>
+      <w:pPr>
+        <w:ind w:left="1440" w:hanging="360"/>
+      </w:pPr>
+    </w:lvl>
+    <w:lvl w:ilvl="2" w:tplc="0409001B" w:tentative="1">
+      <w:start w:val="1"/>
+      <w:numFmt w:val="lowerRoman"/>
+      <w:lvlText w:val="%3."/>
+      <w:lvlJc w:val="right"/>
+      <w:pPr>
+        <w:ind w:left="2160" w:hanging="180"/>
+      </w:pPr>
+    </w:lvl>
+    <w:lvl w:ilvl="3" w:tplc="0409000F" w:tentative="1">
+      <w:start w:val="1"/>
+      <w:numFmt w:val="decimal"/>
+      <w:lvlText w:val="%4."/>
+      <w:lvlJc w:val="left"/>
+      <w:pPr>
+        <w:ind w:left="2880" w:hanging="360"/>
+      </w:pPr>
+    </w:lvl>
+    <w:lvl w:ilvl="4" w:tplc="04090019" w:tentative="1">
+      <w:start w:val="1"/>
+      <w:numFmt w:val="lowerLetter"/>
+      <w:lvlText w:val="%5."/>
+      <w:lvlJc w:val="left"/>
+      <w:pPr>
+        <w:ind w:left="3600" w:hanging="360"/>
+      </w:pPr>
+    </w:lvl>
+    <w:lvl w:ilvl="5" w:tplc="0409001B" w:tentative="1">
+      <w:start w:val="1"/>
+      <w:numFmt w:val="lowerRoman"/>
+      <w:lvlText w:val="%6."/>
+      <w:lvlJc w:val="right"/>
+      <w:pPr>
+        <w:ind w:left="4320" w:hanging="180"/>
+      </w:pPr>
+    </w:lvl>
+    <w:lvl w:ilvl="6" w:tplc="0409000F" w:tentative="1">
+      <w:start w:val="1"/>
+      <w:numFmt w:val="decimal"/>
+      <w:lvlText w:val="%7."/>
+      <w:lvlJc w:val="left"/>
+      <w:pPr>
+        <w:ind w:left="5040" w:hanging="360"/>
+      </w:pPr>
+    </w:lvl>
+    <w:lvl w:ilvl="7" w:tplc="04090019" w:tentative="1">
+      <w:start w:val="1"/>
+      <w:numFmt w:val="lowerLetter"/>
+      <w:lvlText w:val="%8."/>
+      <w:lvlJc w:val="left"/>
+      <w:pPr>
+        <w:ind w:left="5760" w:hanging="360"/>
+      </w:pPr>
+    </w:lvl>
+    <w:lvl w:ilvl="8" w:tplc="0409001B" w:tentative="1">
+      <w:start w:val="1"/>
+      <w:numFmt w:val="lowerRoman"/>
+      <w:lvlText w:val="%9."/>
+      <w:lvlJc w:val="right"/>
+      <w:pPr>
+        <w:ind w:left="6480" w:hanging="180"/>
+      </w:pPr>
+    </w:lvl>
+  </w:abstractNum>
+  <w:abstractNum w:abstractNumId="12" w15:restartNumberingAfterBreak="0">
     <w:nsid w:val="50E46FF1"/>
     <w:multiLevelType w:val="hybridMultilevel"/>
     <w:tmpl w:val="644C16F8"/>
@@ -5835,7 +8275,7 @@
       </w:rPr>
     </w:lvl>
   </w:abstractNum>
-  <w:abstractNum w:abstractNumId="11" w15:restartNumberingAfterBreak="0">
+  <w:abstractNum w:abstractNumId="13" w15:restartNumberingAfterBreak="0">
     <w:nsid w:val="57A40724"/>
     <w:multiLevelType w:val="hybridMultilevel"/>
     <w:tmpl w:val="40346AE0"/>
@@ -5948,7 +8388,7 @@
       </w:rPr>
     </w:lvl>
   </w:abstractNum>
-  <w:abstractNum w:abstractNumId="12" w15:restartNumberingAfterBreak="0">
+  <w:abstractNum w:abstractNumId="14" w15:restartNumberingAfterBreak="0">
     <w:nsid w:val="60461BBF"/>
     <w:multiLevelType w:val="multilevel"/>
     <w:tmpl w:val="752EE2F4"/>
@@ -6062,7 +8502,7 @@
       </w:rPr>
     </w:lvl>
   </w:abstractNum>
-  <w:abstractNum w:abstractNumId="13" w15:restartNumberingAfterBreak="0">
+  <w:abstractNum w:abstractNumId="15" w15:restartNumberingAfterBreak="0">
     <w:nsid w:val="6AD078BC"/>
     <w:multiLevelType w:val="hybridMultilevel"/>
     <w:tmpl w:val="25AED7E0"/>
@@ -6175,7 +8615,7 @@
       </w:rPr>
     </w:lvl>
   </w:abstractNum>
-  <w:abstractNum w:abstractNumId="14" w15:restartNumberingAfterBreak="0">
+  <w:abstractNum w:abstractNumId="16" w15:restartNumberingAfterBreak="0">
     <w:nsid w:val="6B5F6348"/>
     <w:multiLevelType w:val="hybridMultilevel"/>
     <w:tmpl w:val="F4FE3B62"/>
@@ -6288,7 +8728,7 @@
       </w:rPr>
     </w:lvl>
   </w:abstractNum>
-  <w:abstractNum w:abstractNumId="15" w15:restartNumberingAfterBreak="0">
+  <w:abstractNum w:abstractNumId="17" w15:restartNumberingAfterBreak="0">
     <w:nsid w:val="6DAC22AA"/>
     <w:multiLevelType w:val="hybridMultilevel"/>
     <w:tmpl w:val="230E41B6"/>
@@ -6401,7 +8841,120 @@
       </w:rPr>
     </w:lvl>
   </w:abstractNum>
-  <w:abstractNum w:abstractNumId="16" w15:restartNumberingAfterBreak="0">
+  <w:abstractNum w:abstractNumId="18" w15:restartNumberingAfterBreak="0">
+    <w:nsid w:val="6DEE1517"/>
+    <w:multiLevelType w:val="hybridMultilevel"/>
+    <w:tmpl w:val="7BCA5EFC"/>
+    <w:lvl w:ilvl="0" w:tplc="7E200D3E">
+      <w:start w:val="1"/>
+      <w:numFmt w:val="bullet"/>
+      <w:lvlText w:val=""/>
+      <w:lvlJc w:val="left"/>
+      <w:pPr>
+        <w:ind w:left="720" w:hanging="360"/>
+      </w:pPr>
+      <w:rPr>
+        <w:rFonts w:ascii="Symbol" w:hAnsi="Symbol" w:hint="default"/>
+      </w:rPr>
+    </w:lvl>
+    <w:lvl w:ilvl="1" w:tplc="04090003" w:tentative="1">
+      <w:start w:val="1"/>
+      <w:numFmt w:val="bullet"/>
+      <w:lvlText w:val="o"/>
+      <w:lvlJc w:val="left"/>
+      <w:pPr>
+        <w:ind w:left="1440" w:hanging="360"/>
+      </w:pPr>
+      <w:rPr>
+        <w:rFonts w:ascii="Courier New" w:hAnsi="Courier New" w:cs="Courier New" w:hint="default"/>
+      </w:rPr>
+    </w:lvl>
+    <w:lvl w:ilvl="2" w:tplc="04090005" w:tentative="1">
+      <w:start w:val="1"/>
+      <w:numFmt w:val="bullet"/>
+      <w:lvlText w:val=""/>
+      <w:lvlJc w:val="left"/>
+      <w:pPr>
+        <w:ind w:left="2160" w:hanging="360"/>
+      </w:pPr>
+      <w:rPr>
+        <w:rFonts w:ascii="Wingdings" w:hAnsi="Wingdings" w:hint="default"/>
+      </w:rPr>
+    </w:lvl>
+    <w:lvl w:ilvl="3" w:tplc="04090001" w:tentative="1">
+      <w:start w:val="1"/>
+      <w:numFmt w:val="bullet"/>
+      <w:lvlText w:val=""/>
+      <w:lvlJc w:val="left"/>
+      <w:pPr>
+        <w:ind w:left="2880" w:hanging="360"/>
+      </w:pPr>
+      <w:rPr>
+        <w:rFonts w:ascii="Symbol" w:hAnsi="Symbol" w:hint="default"/>
+      </w:rPr>
+    </w:lvl>
+    <w:lvl w:ilvl="4" w:tplc="04090003" w:tentative="1">
+      <w:start w:val="1"/>
+      <w:numFmt w:val="bullet"/>
+      <w:lvlText w:val="o"/>
+      <w:lvlJc w:val="left"/>
+      <w:pPr>
+        <w:ind w:left="3600" w:hanging="360"/>
+      </w:pPr>
+      <w:rPr>
+        <w:rFonts w:ascii="Courier New" w:hAnsi="Courier New" w:cs="Courier New" w:hint="default"/>
+      </w:rPr>
+    </w:lvl>
+    <w:lvl w:ilvl="5" w:tplc="04090005" w:tentative="1">
+      <w:start w:val="1"/>
+      <w:numFmt w:val="bullet"/>
+      <w:lvlText w:val=""/>
+      <w:lvlJc w:val="left"/>
+      <w:pPr>
+        <w:ind w:left="4320" w:hanging="360"/>
+      </w:pPr>
+      <w:rPr>
+        <w:rFonts w:ascii="Wingdings" w:hAnsi="Wingdings" w:hint="default"/>
+      </w:rPr>
+    </w:lvl>
+    <w:lvl w:ilvl="6" w:tplc="04090001" w:tentative="1">
+      <w:start w:val="1"/>
+      <w:numFmt w:val="bullet"/>
+      <w:lvlText w:val=""/>
+      <w:lvlJc w:val="left"/>
+      <w:pPr>
+        <w:ind w:left="5040" w:hanging="360"/>
+      </w:pPr>
+      <w:rPr>
+        <w:rFonts w:ascii="Symbol" w:hAnsi="Symbol" w:hint="default"/>
+      </w:rPr>
+    </w:lvl>
+    <w:lvl w:ilvl="7" w:tplc="04090003" w:tentative="1">
+      <w:start w:val="1"/>
+      <w:numFmt w:val="bullet"/>
+      <w:lvlText w:val="o"/>
+      <w:lvlJc w:val="left"/>
+      <w:pPr>
+        <w:ind w:left="5760" w:hanging="360"/>
+      </w:pPr>
+      <w:rPr>
+        <w:rFonts w:ascii="Courier New" w:hAnsi="Courier New" w:cs="Courier New" w:hint="default"/>
+      </w:rPr>
+    </w:lvl>
+    <w:lvl w:ilvl="8" w:tplc="04090005" w:tentative="1">
+      <w:start w:val="1"/>
+      <w:numFmt w:val="bullet"/>
+      <w:lvlText w:val=""/>
+      <w:lvlJc w:val="left"/>
+      <w:pPr>
+        <w:ind w:left="6480" w:hanging="360"/>
+      </w:pPr>
+      <w:rPr>
+        <w:rFonts w:ascii="Wingdings" w:hAnsi="Wingdings" w:hint="default"/>
+      </w:rPr>
+    </w:lvl>
+  </w:abstractNum>
+  <w:abstractNum w:abstractNumId="19" w15:restartNumberingAfterBreak="0">
     <w:nsid w:val="73E30B11"/>
     <w:multiLevelType w:val="multilevel"/>
     <w:tmpl w:val="91E8D756"/>
@@ -6515,7 +9068,7 @@
       </w:rPr>
     </w:lvl>
   </w:abstractNum>
-  <w:abstractNum w:abstractNumId="17" w15:restartNumberingAfterBreak="0">
+  <w:abstractNum w:abstractNumId="20" w15:restartNumberingAfterBreak="0">
     <w:nsid w:val="77943F73"/>
     <w:multiLevelType w:val="multilevel"/>
     <w:tmpl w:val="E20C972A"/>
@@ -6629,7 +9182,7 @@
       </w:rPr>
     </w:lvl>
   </w:abstractNum>
-  <w:abstractNum w:abstractNumId="18" w15:restartNumberingAfterBreak="0">
+  <w:abstractNum w:abstractNumId="21" w15:restartNumberingAfterBreak="0">
     <w:nsid w:val="7AF30FCC"/>
     <w:multiLevelType w:val="multilevel"/>
     <w:tmpl w:val="AF920C96"/>
@@ -6747,58 +9300,67 @@
     <w:abstractNumId w:val="3"/>
   </w:num>
   <w:num w:numId="2" w16cid:durableId="2040274665">
-    <w:abstractNumId w:val="7"/>
+    <w:abstractNumId w:val="8"/>
   </w:num>
   <w:num w:numId="3" w16cid:durableId="1080253858">
     <w:abstractNumId w:val="0"/>
   </w:num>
   <w:num w:numId="4" w16cid:durableId="370106984">
-    <w:abstractNumId w:val="15"/>
+    <w:abstractNumId w:val="17"/>
   </w:num>
   <w:num w:numId="5" w16cid:durableId="952203024">
-    <w:abstractNumId w:val="16"/>
+    <w:abstractNumId w:val="19"/>
   </w:num>
   <w:num w:numId="6" w16cid:durableId="2143232147">
-    <w:abstractNumId w:val="11"/>
+    <w:abstractNumId w:val="13"/>
   </w:num>
   <w:num w:numId="7" w16cid:durableId="754479088">
-    <w:abstractNumId w:val="6"/>
+    <w:abstractNumId w:val="7"/>
   </w:num>
   <w:num w:numId="8" w16cid:durableId="294332821">
-    <w:abstractNumId w:val="18"/>
+    <w:abstractNumId w:val="21"/>
   </w:num>
   <w:num w:numId="9" w16cid:durableId="1289778138">
-    <w:abstractNumId w:val="10"/>
+    <w:abstractNumId w:val="12"/>
   </w:num>
   <w:num w:numId="10" w16cid:durableId="2018993043">
-    <w:abstractNumId w:val="8"/>
+    <w:abstractNumId w:val="9"/>
   </w:num>
   <w:num w:numId="11" w16cid:durableId="1110663741">
     <w:abstractNumId w:val="2"/>
   </w:num>
   <w:num w:numId="12" w16cid:durableId="450324008">
-    <w:abstractNumId w:val="13"/>
+    <w:abstractNumId w:val="15"/>
   </w:num>
   <w:num w:numId="13" w16cid:durableId="1642340793">
-    <w:abstractNumId w:val="17"/>
+    <w:abstractNumId w:val="20"/>
   </w:num>
   <w:num w:numId="14" w16cid:durableId="1531067374">
-    <w:abstractNumId w:val="9"/>
+    <w:abstractNumId w:val="10"/>
   </w:num>
   <w:num w:numId="15" w16cid:durableId="749233215">
     <w:abstractNumId w:val="4"/>
   </w:num>
   <w:num w:numId="16" w16cid:durableId="272784632">
-    <w:abstractNumId w:val="14"/>
+    <w:abstractNumId w:val="16"/>
   </w:num>
   <w:num w:numId="17" w16cid:durableId="1778518743">
     <w:abstractNumId w:val="1"/>
   </w:num>
   <w:num w:numId="18" w16cid:durableId="1905219566">
+    <w:abstractNumId w:val="6"/>
+  </w:num>
+  <w:num w:numId="19" w16cid:durableId="677388288">
+    <w:abstractNumId w:val="14"/>
+  </w:num>
+  <w:num w:numId="20" w16cid:durableId="242107181">
+    <w:abstractNumId w:val="11"/>
+  </w:num>
+  <w:num w:numId="21" w16cid:durableId="919216497">
     <w:abstractNumId w:val="5"/>
   </w:num>
-  <w:num w:numId="19" w16cid:durableId="677388288">
-    <w:abstractNumId w:val="12"/>
+  <w:num w:numId="22" w16cid:durableId="2030568497">
+    <w:abstractNumId w:val="18"/>
   </w:num>
 </w:numbering>
 </file>

</xml_diff>